<commit_message>
adicionando o abstract no documento
</commit_message>
<xml_diff>
--- a/documentacao/TCC.docx
+++ b/documentacao/TCC.docx
@@ -127,25 +127,25 @@
           <w:bCs/>
           <w:sz w:val="28"/>
         </w:rPr>
-        <w:t xml:space="preserve">Carlos </w:t>
-      </w:r>
-      <w:proofErr w:type="spellStart"/>
-      <w:r>
+        <w:t>Carlos Hetiel Pinheiro Silva</w:t>
+      </w:r>
+    </w:p>
+    <w:p>
+      <w:pPr>
+        <w:jc w:val="center"/>
         <w:rPr>
           <w:b/>
           <w:bCs/>
           <w:sz w:val="28"/>
         </w:rPr>
-        <w:t>Hetiel</w:t>
-      </w:r>
-      <w:proofErr w:type="spellEnd"/>
+      </w:pPr>
       <w:r>
         <w:rPr>
           <w:b/>
           <w:bCs/>
           <w:sz w:val="28"/>
         </w:rPr>
-        <w:t xml:space="preserve"> Pinheiro Silva</w:t>
+        <w:t>Gustavo Alves Brito de Almeida</w:t>
       </w:r>
     </w:p>
     <w:p>
@@ -163,6 +163,279 @@
           <w:bCs/>
           <w:sz w:val="28"/>
         </w:rPr>
+        <w:t>Gustavo Feliciano Fonseca</w:t>
+      </w:r>
+    </w:p>
+    <w:p>
+      <w:pPr>
+        <w:jc w:val="center"/>
+        <w:rPr>
+          <w:b/>
+          <w:bCs/>
+          <w:sz w:val="28"/>
+        </w:rPr>
+      </w:pPr>
+      <w:r>
+        <w:rPr>
+          <w:b/>
+          <w:bCs/>
+          <w:sz w:val="28"/>
+        </w:rPr>
+        <w:t>Marcos Gabriel Cesar Veloso</w:t>
+      </w:r>
+    </w:p>
+    <w:p>
+      <w:pPr>
+        <w:jc w:val="center"/>
+        <w:rPr>
+          <w:b/>
+          <w:bCs/>
+          <w:sz w:val="28"/>
+        </w:rPr>
+      </w:pPr>
+      <w:r>
+        <w:rPr>
+          <w:b/>
+          <w:bCs/>
+          <w:sz w:val="28"/>
+        </w:rPr>
+        <w:t>Renan Bomfim De Sousa Nixdorf</w:t>
+      </w:r>
+    </w:p>
+    <w:p>
+      <w:pPr>
+        <w:jc w:val="center"/>
+        <w:rPr>
+          <w:b/>
+          <w:bCs/>
+          <w:sz w:val="28"/>
+        </w:rPr>
+      </w:pPr>
+    </w:p>
+    <w:p>
+      <w:pPr>
+        <w:jc w:val="center"/>
+        <w:rPr>
+          <w:b/>
+          <w:bCs/>
+          <w:sz w:val="28"/>
+        </w:rPr>
+      </w:pPr>
+    </w:p>
+    <w:p>
+      <w:pPr>
+        <w:jc w:val="center"/>
+        <w:rPr>
+          <w:b/>
+          <w:bCs/>
+          <w:sz w:val="28"/>
+        </w:rPr>
+      </w:pPr>
+    </w:p>
+    <w:p>
+      <w:pPr>
+        <w:rPr>
+          <w:b/>
+          <w:bCs/>
+          <w:sz w:val="28"/>
+        </w:rPr>
+      </w:pPr>
+    </w:p>
+    <w:p>
+      <w:pPr>
+        <w:rPr>
+          <w:b/>
+          <w:bCs/>
+          <w:sz w:val="28"/>
+        </w:rPr>
+      </w:pPr>
+    </w:p>
+    <w:p>
+      <w:pPr>
+        <w:jc w:val="center"/>
+        <w:rPr>
+          <w:b/>
+          <w:bCs/>
+          <w:sz w:val="28"/>
+        </w:rPr>
+      </w:pPr>
+      <w:r>
+        <w:rPr>
+          <w:b/>
+          <w:bCs/>
+          <w:sz w:val="28"/>
+        </w:rPr>
+        <w:t>VA</w:t>
+      </w:r>
+      <w:r>
+        <w:rPr>
+          <w:b/>
+          <w:bCs/>
+          <w:sz w:val="28"/>
+        </w:rPr>
+        <w:t>PROTEC</w:t>
+      </w:r>
+      <w:r>
+        <w:rPr>
+          <w:b/>
+          <w:bCs/>
+          <w:sz w:val="28"/>
+        </w:rPr>
+        <w:t xml:space="preserve">: CARTEIRA DE VACINA </w:t>
+      </w:r>
+      <w:r>
+        <w:rPr>
+          <w:b/>
+          <w:bCs/>
+          <w:sz w:val="28"/>
+        </w:rPr>
+        <w:t>DIGITAL</w:t>
+      </w:r>
+    </w:p>
+    <w:p>
+      <w:pPr>
+        <w:jc w:val="center"/>
+        <w:rPr>
+          <w:b/>
+          <w:bCs/>
+          <w:sz w:val="28"/>
+        </w:rPr>
+      </w:pPr>
+    </w:p>
+    <w:p>
+      <w:pPr>
+        <w:jc w:val="center"/>
+        <w:rPr>
+          <w:b/>
+          <w:bCs/>
+          <w:sz w:val="28"/>
+        </w:rPr>
+      </w:pPr>
+    </w:p>
+    <w:p>
+      <w:pPr>
+        <w:jc w:val="center"/>
+        <w:rPr>
+          <w:b/>
+          <w:bCs/>
+          <w:sz w:val="28"/>
+        </w:rPr>
+      </w:pPr>
+    </w:p>
+    <w:p>
+      <w:pPr>
+        <w:rPr>
+          <w:b/>
+          <w:bCs/>
+          <w:sz w:val="28"/>
+        </w:rPr>
+      </w:pPr>
+    </w:p>
+    <w:p>
+      <w:pPr>
+        <w:rPr>
+          <w:b/>
+          <w:bCs/>
+          <w:sz w:val="28"/>
+        </w:rPr>
+      </w:pPr>
+    </w:p>
+    <w:p>
+      <w:pPr>
+        <w:rPr>
+          <w:b/>
+          <w:bCs/>
+          <w:sz w:val="28"/>
+        </w:rPr>
+      </w:pPr>
+    </w:p>
+    <w:p>
+      <w:pPr>
+        <w:rPr>
+          <w:b/>
+          <w:bCs/>
+          <w:sz w:val="28"/>
+        </w:rPr>
+      </w:pPr>
+    </w:p>
+    <w:p>
+      <w:pPr>
+        <w:jc w:val="center"/>
+        <w:rPr>
+          <w:b/>
+          <w:bCs/>
+          <w:sz w:val="28"/>
+        </w:rPr>
+      </w:pPr>
+      <w:r>
+        <w:rPr>
+          <w:b/>
+          <w:bCs/>
+          <w:sz w:val="28"/>
+        </w:rPr>
+        <w:t>São Paulo</w:t>
+      </w:r>
+    </w:p>
+    <w:p>
+      <w:pPr>
+        <w:jc w:val="center"/>
+        <w:rPr>
+          <w:b/>
+          <w:bCs/>
+          <w:sz w:val="28"/>
+        </w:rPr>
+      </w:pPr>
+      <w:r>
+        <w:rPr>
+          <w:b/>
+          <w:bCs/>
+          <w:sz w:val="28"/>
+        </w:rPr>
+        <w:t>202</w:t>
+      </w:r>
+      <w:r>
+        <w:rPr>
+          <w:b/>
+          <w:bCs/>
+          <w:sz w:val="28"/>
+        </w:rPr>
+        <w:t>1</w:t>
+      </w:r>
+    </w:p>
+    <w:p>
+      <w:pPr>
+        <w:jc w:val="center"/>
+        <w:rPr>
+          <w:b/>
+          <w:bCs/>
+          <w:sz w:val="28"/>
+        </w:rPr>
+      </w:pPr>
+      <w:r>
+        <w:rPr>
+          <w:b/>
+          <w:bCs/>
+          <w:sz w:val="28"/>
+        </w:rPr>
+        <w:lastRenderedPageBreak/>
+        <w:t>Carlos Hetiel Pinheiro Silva</w:t>
+      </w:r>
+    </w:p>
+    <w:p>
+      <w:pPr>
+        <w:jc w:val="center"/>
+        <w:rPr>
+          <w:b/>
+          <w:bCs/>
+          <w:sz w:val="28"/>
+        </w:rPr>
+      </w:pPr>
+      <w:r>
+        <w:rPr>
+          <w:b/>
+          <w:bCs/>
+          <w:sz w:val="28"/>
+        </w:rPr>
         <w:t>Gustavo Alves Brito de Almeida</w:t>
       </w:r>
     </w:p>
@@ -217,337 +490,8 @@
           <w:bCs/>
           <w:sz w:val="28"/>
         </w:rPr>
-        <w:t xml:space="preserve">Renan Bomfim De Sousa </w:t>
-      </w:r>
-      <w:proofErr w:type="spellStart"/>
-      <w:r>
-        <w:rPr>
-          <w:b/>
-          <w:bCs/>
-          <w:sz w:val="28"/>
-        </w:rPr>
-        <w:t>Nixdorf</w:t>
-      </w:r>
-      <w:proofErr w:type="spellEnd"/>
-    </w:p>
-    <w:p>
-      <w:pPr>
-        <w:jc w:val="center"/>
-        <w:rPr>
-          <w:b/>
-          <w:bCs/>
-          <w:sz w:val="28"/>
-        </w:rPr>
-      </w:pPr>
-    </w:p>
-    <w:p>
-      <w:pPr>
-        <w:jc w:val="center"/>
-        <w:rPr>
-          <w:b/>
-          <w:bCs/>
-          <w:sz w:val="28"/>
-        </w:rPr>
-      </w:pPr>
-    </w:p>
-    <w:p>
-      <w:pPr>
-        <w:jc w:val="center"/>
-        <w:rPr>
-          <w:b/>
-          <w:bCs/>
-          <w:sz w:val="28"/>
-        </w:rPr>
-      </w:pPr>
-    </w:p>
-    <w:p>
-      <w:pPr>
-        <w:rPr>
-          <w:b/>
-          <w:bCs/>
-          <w:sz w:val="28"/>
-        </w:rPr>
-      </w:pPr>
-    </w:p>
-    <w:p>
-      <w:pPr>
-        <w:rPr>
-          <w:b/>
-          <w:bCs/>
-          <w:sz w:val="28"/>
-        </w:rPr>
-      </w:pPr>
-    </w:p>
-    <w:p>
-      <w:pPr>
-        <w:jc w:val="center"/>
-        <w:rPr>
-          <w:b/>
-          <w:bCs/>
-          <w:sz w:val="28"/>
-        </w:rPr>
-      </w:pPr>
-      <w:r>
-        <w:rPr>
-          <w:b/>
-          <w:bCs/>
-          <w:sz w:val="28"/>
-        </w:rPr>
-        <w:t>VA</w:t>
-      </w:r>
-      <w:r>
-        <w:rPr>
-          <w:b/>
-          <w:bCs/>
-          <w:sz w:val="28"/>
-        </w:rPr>
-        <w:t>PROTEC</w:t>
-      </w:r>
-      <w:r>
-        <w:rPr>
-          <w:b/>
-          <w:bCs/>
-          <w:sz w:val="28"/>
-        </w:rPr>
-        <w:t xml:space="preserve">: CARTEIRA DE VACINA </w:t>
-      </w:r>
-      <w:r>
-        <w:rPr>
-          <w:b/>
-          <w:bCs/>
-          <w:sz w:val="28"/>
-        </w:rPr>
-        <w:t>DIGITAL</w:t>
-      </w:r>
-    </w:p>
-    <w:p>
-      <w:pPr>
-        <w:jc w:val="center"/>
-        <w:rPr>
-          <w:b/>
-          <w:bCs/>
-          <w:sz w:val="28"/>
-        </w:rPr>
-      </w:pPr>
-    </w:p>
-    <w:p>
-      <w:pPr>
-        <w:jc w:val="center"/>
-        <w:rPr>
-          <w:b/>
-          <w:bCs/>
-          <w:sz w:val="28"/>
-        </w:rPr>
-      </w:pPr>
-    </w:p>
-    <w:p>
-      <w:pPr>
-        <w:jc w:val="center"/>
-        <w:rPr>
-          <w:b/>
-          <w:bCs/>
-          <w:sz w:val="28"/>
-        </w:rPr>
-      </w:pPr>
-    </w:p>
-    <w:p>
-      <w:pPr>
-        <w:rPr>
-          <w:b/>
-          <w:bCs/>
-          <w:sz w:val="28"/>
-        </w:rPr>
-      </w:pPr>
-    </w:p>
-    <w:p>
-      <w:pPr>
-        <w:rPr>
-          <w:b/>
-          <w:bCs/>
-          <w:sz w:val="28"/>
-        </w:rPr>
-      </w:pPr>
-    </w:p>
-    <w:p>
-      <w:pPr>
-        <w:rPr>
-          <w:b/>
-          <w:bCs/>
-          <w:sz w:val="28"/>
-        </w:rPr>
-      </w:pPr>
-    </w:p>
-    <w:p>
-      <w:pPr>
-        <w:rPr>
-          <w:b/>
-          <w:bCs/>
-          <w:sz w:val="28"/>
-        </w:rPr>
-      </w:pPr>
-    </w:p>
-    <w:p>
-      <w:pPr>
-        <w:jc w:val="center"/>
-        <w:rPr>
-          <w:b/>
-          <w:bCs/>
-          <w:sz w:val="28"/>
-        </w:rPr>
-      </w:pPr>
-      <w:r>
-        <w:rPr>
-          <w:b/>
-          <w:bCs/>
-          <w:sz w:val="28"/>
-        </w:rPr>
-        <w:t>São Paulo</w:t>
-      </w:r>
-    </w:p>
-    <w:p>
-      <w:pPr>
-        <w:jc w:val="center"/>
-        <w:rPr>
-          <w:b/>
-          <w:bCs/>
-          <w:sz w:val="28"/>
-        </w:rPr>
-      </w:pPr>
-      <w:r>
-        <w:rPr>
-          <w:b/>
-          <w:bCs/>
-          <w:sz w:val="28"/>
-        </w:rPr>
-        <w:t>202</w:t>
-      </w:r>
-      <w:r>
-        <w:rPr>
-          <w:b/>
-          <w:bCs/>
-          <w:sz w:val="28"/>
-        </w:rPr>
-        <w:t>1</w:t>
-      </w:r>
-    </w:p>
-    <w:p>
-      <w:pPr>
-        <w:jc w:val="center"/>
-        <w:rPr>
-          <w:b/>
-          <w:bCs/>
-          <w:sz w:val="28"/>
-        </w:rPr>
-      </w:pPr>
-      <w:r>
-        <w:rPr>
-          <w:b/>
-          <w:bCs/>
-          <w:sz w:val="28"/>
-        </w:rPr>
-        <w:lastRenderedPageBreak/>
-        <w:t xml:space="preserve">Carlos </w:t>
-      </w:r>
-      <w:proofErr w:type="spellStart"/>
-      <w:r>
-        <w:rPr>
-          <w:b/>
-          <w:bCs/>
-          <w:sz w:val="28"/>
-        </w:rPr>
-        <w:t>Hetiel</w:t>
-      </w:r>
-      <w:proofErr w:type="spellEnd"/>
-      <w:r>
-        <w:rPr>
-          <w:b/>
-          <w:bCs/>
-          <w:sz w:val="28"/>
-        </w:rPr>
-        <w:t xml:space="preserve"> Pinheiro Silva</w:t>
-      </w:r>
-    </w:p>
-    <w:p>
-      <w:pPr>
-        <w:jc w:val="center"/>
-        <w:rPr>
-          <w:b/>
-          <w:bCs/>
-          <w:sz w:val="28"/>
-        </w:rPr>
-      </w:pPr>
-      <w:r>
-        <w:rPr>
-          <w:b/>
-          <w:bCs/>
-          <w:sz w:val="28"/>
-        </w:rPr>
-        <w:t>Gustavo Alves Brito de Almeida</w:t>
-      </w:r>
-    </w:p>
-    <w:p>
-      <w:pPr>
-        <w:jc w:val="center"/>
-        <w:rPr>
-          <w:b/>
-          <w:bCs/>
-          <w:sz w:val="28"/>
-        </w:rPr>
-      </w:pPr>
-      <w:r>
-        <w:rPr>
-          <w:b/>
-          <w:bCs/>
-          <w:sz w:val="28"/>
-        </w:rPr>
-        <w:t>Gustavo Feliciano Fonseca</w:t>
-      </w:r>
-    </w:p>
-    <w:p>
-      <w:pPr>
-        <w:jc w:val="center"/>
-        <w:rPr>
-          <w:b/>
-          <w:bCs/>
-          <w:sz w:val="28"/>
-        </w:rPr>
-      </w:pPr>
-      <w:r>
-        <w:rPr>
-          <w:b/>
-          <w:bCs/>
-          <w:sz w:val="28"/>
-        </w:rPr>
-        <w:t>Marcos Gabriel Cesar Veloso</w:t>
-      </w:r>
-    </w:p>
-    <w:p>
-      <w:pPr>
-        <w:jc w:val="center"/>
-        <w:rPr>
-          <w:b/>
-          <w:bCs/>
-          <w:sz w:val="28"/>
-        </w:rPr>
-      </w:pPr>
-      <w:r>
-        <w:rPr>
-          <w:b/>
-          <w:bCs/>
-          <w:sz w:val="28"/>
-        </w:rPr>
-        <w:t xml:space="preserve">Renan Bomfim De Sousa </w:t>
-      </w:r>
-      <w:proofErr w:type="spellStart"/>
-      <w:r>
-        <w:rPr>
-          <w:b/>
-          <w:bCs/>
-          <w:sz w:val="28"/>
-        </w:rPr>
-        <w:t>Nixdorf</w:t>
-      </w:r>
-      <w:proofErr w:type="spellEnd"/>
+        <w:t>Renan Bomfim De Sousa Nixdorf</w:t>
+      </w:r>
     </w:p>
     <w:p>
       <w:pPr>
@@ -1308,1152 +1252,9 @@
         <w:spacing w:after="120" w:line="360" w:lineRule="auto"/>
         <w:jc w:val="both"/>
       </w:pPr>
-      <w:proofErr w:type="spellStart"/>
-      <w:r>
-        <w:t>This</w:t>
-      </w:r>
-      <w:proofErr w:type="spellEnd"/>
-      <w:r>
-        <w:t xml:space="preserve"> </w:t>
-      </w:r>
-      <w:proofErr w:type="spellStart"/>
-      <w:r>
-        <w:t>work</w:t>
-      </w:r>
-      <w:proofErr w:type="spellEnd"/>
-      <w:r>
-        <w:t xml:space="preserve"> </w:t>
-      </w:r>
-      <w:proofErr w:type="spellStart"/>
-      <w:r>
-        <w:t>aims</w:t>
-      </w:r>
-      <w:proofErr w:type="spellEnd"/>
-      <w:r>
-        <w:t xml:space="preserve"> </w:t>
-      </w:r>
-      <w:proofErr w:type="spellStart"/>
-      <w:r>
-        <w:t>to</w:t>
-      </w:r>
-      <w:proofErr w:type="spellEnd"/>
-      <w:r>
-        <w:t xml:space="preserve"> </w:t>
-      </w:r>
-      <w:proofErr w:type="spellStart"/>
-      <w:r>
-        <w:t>develop</w:t>
-      </w:r>
-      <w:proofErr w:type="spellEnd"/>
-      <w:r>
-        <w:t xml:space="preserve"> </w:t>
-      </w:r>
-      <w:proofErr w:type="spellStart"/>
-      <w:r>
-        <w:t>an</w:t>
-      </w:r>
-      <w:proofErr w:type="spellEnd"/>
-      <w:r>
-        <w:t xml:space="preserve"> </w:t>
-      </w:r>
-      <w:proofErr w:type="spellStart"/>
-      <w:r>
-        <w:t>application</w:t>
-      </w:r>
-      <w:proofErr w:type="spellEnd"/>
-      <w:r>
-        <w:t xml:space="preserve"> </w:t>
-      </w:r>
-      <w:r>
-        <w:t>w</w:t>
-      </w:r>
-      <w:r>
-        <w:t>e</w:t>
-      </w:r>
-      <w:r>
-        <w:t>b</w:t>
-      </w:r>
-      <w:r>
-        <w:t xml:space="preserve"> device </w:t>
-      </w:r>
-      <w:proofErr w:type="spellStart"/>
-      <w:r>
-        <w:t>that</w:t>
-      </w:r>
-      <w:proofErr w:type="spellEnd"/>
-      <w:r>
-        <w:t xml:space="preserve"> </w:t>
-      </w:r>
-      <w:proofErr w:type="spellStart"/>
-      <w:r>
-        <w:t>assists</w:t>
-      </w:r>
-      <w:proofErr w:type="spellEnd"/>
-      <w:r>
-        <w:t xml:space="preserve"> </w:t>
-      </w:r>
-      <w:proofErr w:type="spellStart"/>
-      <w:r>
-        <w:t>the</w:t>
-      </w:r>
-      <w:proofErr w:type="spellEnd"/>
-      <w:r>
-        <w:t xml:space="preserve"> </w:t>
-      </w:r>
-      <w:proofErr w:type="spellStart"/>
-      <w:r>
-        <w:t>population</w:t>
-      </w:r>
-      <w:proofErr w:type="spellEnd"/>
-      <w:r>
-        <w:t xml:space="preserve"> in </w:t>
-      </w:r>
-      <w:proofErr w:type="spellStart"/>
-      <w:r>
-        <w:t>the</w:t>
-      </w:r>
-      <w:proofErr w:type="spellEnd"/>
-      <w:r>
-        <w:t xml:space="preserve"> management </w:t>
-      </w:r>
-      <w:proofErr w:type="spellStart"/>
-      <w:r>
-        <w:t>of</w:t>
-      </w:r>
-      <w:proofErr w:type="spellEnd"/>
-      <w:r>
-        <w:t xml:space="preserve"> </w:t>
-      </w:r>
-      <w:proofErr w:type="spellStart"/>
-      <w:r>
-        <w:t>vaccines</w:t>
-      </w:r>
-      <w:proofErr w:type="spellEnd"/>
-      <w:r>
-        <w:t xml:space="preserve"> </w:t>
-      </w:r>
-      <w:proofErr w:type="spellStart"/>
-      <w:r>
-        <w:t>taken</w:t>
-      </w:r>
-      <w:proofErr w:type="spellEnd"/>
-      <w:r>
-        <w:t xml:space="preserve"> </w:t>
-      </w:r>
-      <w:proofErr w:type="spellStart"/>
-      <w:r>
-        <w:t>that</w:t>
-      </w:r>
-      <w:proofErr w:type="spellEnd"/>
-      <w:r>
-        <w:t xml:space="preserve"> </w:t>
-      </w:r>
-      <w:proofErr w:type="spellStart"/>
-      <w:r>
-        <w:t>will</w:t>
-      </w:r>
-      <w:proofErr w:type="spellEnd"/>
-      <w:r>
-        <w:t xml:space="preserve"> </w:t>
-      </w:r>
-      <w:proofErr w:type="spellStart"/>
-      <w:r>
-        <w:t>work</w:t>
-      </w:r>
-      <w:proofErr w:type="spellEnd"/>
-      <w:r>
-        <w:t xml:space="preserve"> </w:t>
-      </w:r>
-      <w:proofErr w:type="spellStart"/>
-      <w:r>
-        <w:t>independent</w:t>
-      </w:r>
-      <w:proofErr w:type="spellEnd"/>
-      <w:r>
-        <w:t xml:space="preserve">, </w:t>
-      </w:r>
-      <w:proofErr w:type="spellStart"/>
-      <w:r>
-        <w:t>without</w:t>
-      </w:r>
-      <w:proofErr w:type="spellEnd"/>
-      <w:r>
-        <w:t xml:space="preserve"> connection </w:t>
-      </w:r>
-      <w:proofErr w:type="spellStart"/>
-      <w:r>
-        <w:t>with</w:t>
-      </w:r>
-      <w:proofErr w:type="spellEnd"/>
-      <w:r>
-        <w:t xml:space="preserve"> </w:t>
-      </w:r>
-      <w:proofErr w:type="spellStart"/>
-      <w:r>
-        <w:t>the</w:t>
-      </w:r>
-      <w:proofErr w:type="spellEnd"/>
-      <w:r>
-        <w:t xml:space="preserve"> </w:t>
-      </w:r>
-      <w:proofErr w:type="spellStart"/>
-      <w:r>
-        <w:t>Unified</w:t>
-      </w:r>
-      <w:proofErr w:type="spellEnd"/>
-      <w:r>
-        <w:t xml:space="preserve"> Health System (SUS). </w:t>
-      </w:r>
-      <w:proofErr w:type="spellStart"/>
-      <w:r>
-        <w:t>First</w:t>
-      </w:r>
-      <w:proofErr w:type="spellEnd"/>
-      <w:r>
-        <w:t xml:space="preserve">, </w:t>
-      </w:r>
-      <w:proofErr w:type="spellStart"/>
-      <w:r>
-        <w:t>there</w:t>
-      </w:r>
-      <w:proofErr w:type="spellEnd"/>
-      <w:r>
-        <w:t xml:space="preserve"> </w:t>
-      </w:r>
-      <w:proofErr w:type="spellStart"/>
-      <w:r>
-        <w:t>was</w:t>
-      </w:r>
-      <w:proofErr w:type="spellEnd"/>
-      <w:r>
-        <w:t xml:space="preserve"> a “brainstorm” </w:t>
-      </w:r>
-      <w:proofErr w:type="spellStart"/>
-      <w:r>
-        <w:t>about</w:t>
-      </w:r>
-      <w:proofErr w:type="spellEnd"/>
-      <w:r>
-        <w:t xml:space="preserve"> </w:t>
-      </w:r>
-      <w:proofErr w:type="spellStart"/>
-      <w:r>
-        <w:t>how</w:t>
-      </w:r>
-      <w:proofErr w:type="spellEnd"/>
-      <w:r>
-        <w:t xml:space="preserve"> </w:t>
-      </w:r>
-      <w:proofErr w:type="spellStart"/>
-      <w:r>
-        <w:t>technology</w:t>
-      </w:r>
-      <w:proofErr w:type="spellEnd"/>
-      <w:r>
-        <w:t xml:space="preserve"> </w:t>
-      </w:r>
-      <w:proofErr w:type="spellStart"/>
-      <w:r>
-        <w:t>could</w:t>
-      </w:r>
-      <w:proofErr w:type="spellEnd"/>
-      <w:r>
-        <w:t xml:space="preserve"> </w:t>
-      </w:r>
-      <w:proofErr w:type="spellStart"/>
-      <w:r>
-        <w:t>collaborate</w:t>
-      </w:r>
-      <w:proofErr w:type="spellEnd"/>
-      <w:r>
-        <w:t xml:space="preserve"> </w:t>
-      </w:r>
-      <w:proofErr w:type="spellStart"/>
-      <w:r>
-        <w:t>with</w:t>
-      </w:r>
-      <w:proofErr w:type="spellEnd"/>
-      <w:r>
-        <w:t xml:space="preserve"> </w:t>
-      </w:r>
-      <w:proofErr w:type="spellStart"/>
-      <w:r>
-        <w:t>health</w:t>
-      </w:r>
-      <w:proofErr w:type="spellEnd"/>
-      <w:r>
-        <w:t xml:space="preserve"> and </w:t>
-      </w:r>
-      <w:proofErr w:type="spellStart"/>
-      <w:r>
-        <w:t>the</w:t>
-      </w:r>
-      <w:proofErr w:type="spellEnd"/>
-      <w:r>
-        <w:t xml:space="preserve"> </w:t>
-      </w:r>
-      <w:proofErr w:type="spellStart"/>
-      <w:r>
-        <w:t>population</w:t>
-      </w:r>
-      <w:proofErr w:type="spellEnd"/>
-      <w:r>
-        <w:t xml:space="preserve">, and </w:t>
-      </w:r>
-      <w:proofErr w:type="spellStart"/>
-      <w:r>
-        <w:t>the</w:t>
-      </w:r>
-      <w:proofErr w:type="spellEnd"/>
-      <w:r>
-        <w:t xml:space="preserve"> </w:t>
-      </w:r>
-      <w:proofErr w:type="spellStart"/>
-      <w:r>
-        <w:t>result</w:t>
-      </w:r>
-      <w:proofErr w:type="spellEnd"/>
-      <w:r>
-        <w:t xml:space="preserve"> </w:t>
-      </w:r>
-      <w:proofErr w:type="spellStart"/>
-      <w:r>
-        <w:t>was</w:t>
-      </w:r>
-      <w:proofErr w:type="spellEnd"/>
-      <w:r>
-        <w:t xml:space="preserve"> </w:t>
-      </w:r>
-      <w:proofErr w:type="spellStart"/>
-      <w:r>
-        <w:t>that</w:t>
-      </w:r>
-      <w:proofErr w:type="spellEnd"/>
-      <w:r>
-        <w:t xml:space="preserve"> </w:t>
-      </w:r>
-      <w:proofErr w:type="spellStart"/>
-      <w:r>
-        <w:t>most</w:t>
-      </w:r>
-      <w:proofErr w:type="spellEnd"/>
-      <w:r>
-        <w:t xml:space="preserve"> </w:t>
-      </w:r>
-      <w:proofErr w:type="spellStart"/>
-      <w:r>
-        <w:t>people</w:t>
-      </w:r>
-      <w:proofErr w:type="spellEnd"/>
-      <w:r>
-        <w:t xml:space="preserve"> </w:t>
-      </w:r>
-      <w:proofErr w:type="spellStart"/>
-      <w:r>
-        <w:t>have</w:t>
-      </w:r>
-      <w:proofErr w:type="spellEnd"/>
-      <w:r>
-        <w:t xml:space="preserve"> </w:t>
-      </w:r>
-      <w:proofErr w:type="spellStart"/>
-      <w:r>
-        <w:t>difficulty</w:t>
-      </w:r>
-      <w:proofErr w:type="spellEnd"/>
-      <w:r>
-        <w:t xml:space="preserve"> </w:t>
-      </w:r>
-      <w:proofErr w:type="spellStart"/>
-      <w:r>
-        <w:t>accessing</w:t>
-      </w:r>
-      <w:proofErr w:type="spellEnd"/>
-      <w:r>
-        <w:t xml:space="preserve"> data </w:t>
-      </w:r>
-      <w:proofErr w:type="spellStart"/>
-      <w:r>
-        <w:t>on</w:t>
-      </w:r>
-      <w:proofErr w:type="spellEnd"/>
-      <w:r>
-        <w:t xml:space="preserve"> </w:t>
-      </w:r>
-      <w:proofErr w:type="spellStart"/>
-      <w:r>
-        <w:t>which</w:t>
-      </w:r>
-      <w:proofErr w:type="spellEnd"/>
-      <w:r>
-        <w:t xml:space="preserve"> </w:t>
-      </w:r>
-      <w:proofErr w:type="spellStart"/>
-      <w:r>
-        <w:t>vaccines</w:t>
-      </w:r>
-      <w:proofErr w:type="spellEnd"/>
-      <w:r>
-        <w:t xml:space="preserve"> </w:t>
-      </w:r>
-      <w:proofErr w:type="spellStart"/>
-      <w:r>
-        <w:t>were</w:t>
-      </w:r>
-      <w:proofErr w:type="spellEnd"/>
-      <w:r>
-        <w:t xml:space="preserve"> </w:t>
-      </w:r>
-      <w:proofErr w:type="spellStart"/>
-      <w:r>
-        <w:t>taken</w:t>
-      </w:r>
-      <w:proofErr w:type="spellEnd"/>
-      <w:r>
-        <w:t xml:space="preserve"> </w:t>
-      </w:r>
-      <w:proofErr w:type="spellStart"/>
-      <w:r>
-        <w:t>during</w:t>
-      </w:r>
-      <w:proofErr w:type="spellEnd"/>
-      <w:r>
-        <w:t xml:space="preserve"> </w:t>
-      </w:r>
-      <w:proofErr w:type="spellStart"/>
-      <w:r>
-        <w:t>the</w:t>
-      </w:r>
-      <w:proofErr w:type="spellEnd"/>
-      <w:r>
-        <w:t xml:space="preserve"> </w:t>
-      </w:r>
-      <w:proofErr w:type="spellStart"/>
-      <w:r>
-        <w:t>course</w:t>
-      </w:r>
-      <w:proofErr w:type="spellEnd"/>
-      <w:r>
-        <w:t xml:space="preserve"> </w:t>
-      </w:r>
-      <w:proofErr w:type="spellStart"/>
-      <w:r>
-        <w:t>of</w:t>
-      </w:r>
-      <w:proofErr w:type="spellEnd"/>
-      <w:r>
-        <w:t xml:space="preserve"> time and </w:t>
-      </w:r>
-      <w:proofErr w:type="spellStart"/>
-      <w:r>
-        <w:t>which</w:t>
-      </w:r>
-      <w:proofErr w:type="spellEnd"/>
-      <w:r>
-        <w:t xml:space="preserve"> </w:t>
-      </w:r>
-      <w:proofErr w:type="spellStart"/>
-      <w:r>
-        <w:t>ones</w:t>
-      </w:r>
-      <w:proofErr w:type="spellEnd"/>
-      <w:r>
-        <w:t xml:space="preserve"> still </w:t>
-      </w:r>
-      <w:proofErr w:type="spellStart"/>
-      <w:r>
-        <w:t>need</w:t>
-      </w:r>
-      <w:proofErr w:type="spellEnd"/>
-      <w:r>
-        <w:t xml:space="preserve"> </w:t>
-      </w:r>
-      <w:proofErr w:type="spellStart"/>
-      <w:r>
-        <w:t>to</w:t>
-      </w:r>
-      <w:proofErr w:type="spellEnd"/>
-      <w:r>
-        <w:t xml:space="preserve"> </w:t>
-      </w:r>
-      <w:proofErr w:type="spellStart"/>
-      <w:r>
-        <w:t>be</w:t>
-      </w:r>
-      <w:proofErr w:type="spellEnd"/>
-      <w:r>
-        <w:t xml:space="preserve"> </w:t>
-      </w:r>
-      <w:proofErr w:type="spellStart"/>
-      <w:r>
-        <w:t>taken</w:t>
-      </w:r>
-      <w:proofErr w:type="spellEnd"/>
-      <w:r>
-        <w:t xml:space="preserve">, </w:t>
-      </w:r>
-      <w:proofErr w:type="spellStart"/>
-      <w:r>
-        <w:t>considering</w:t>
-      </w:r>
-      <w:proofErr w:type="spellEnd"/>
-      <w:r>
-        <w:t xml:space="preserve"> </w:t>
-      </w:r>
-      <w:proofErr w:type="spellStart"/>
-      <w:r>
-        <w:t>the</w:t>
-      </w:r>
-      <w:proofErr w:type="spellEnd"/>
-      <w:r>
-        <w:t xml:space="preserve"> </w:t>
-      </w:r>
-      <w:proofErr w:type="spellStart"/>
-      <w:r>
-        <w:t>fact</w:t>
-      </w:r>
-      <w:proofErr w:type="spellEnd"/>
-      <w:r>
-        <w:t xml:space="preserve"> </w:t>
-      </w:r>
-      <w:proofErr w:type="spellStart"/>
-      <w:r>
-        <w:t>that</w:t>
-      </w:r>
-      <w:proofErr w:type="spellEnd"/>
-      <w:r>
-        <w:t xml:space="preserve"> </w:t>
-      </w:r>
-      <w:proofErr w:type="spellStart"/>
-      <w:r>
-        <w:t>many</w:t>
-      </w:r>
-      <w:proofErr w:type="spellEnd"/>
-      <w:r>
-        <w:t xml:space="preserve"> </w:t>
-      </w:r>
-      <w:proofErr w:type="spellStart"/>
-      <w:r>
-        <w:t>they</w:t>
-      </w:r>
-      <w:proofErr w:type="spellEnd"/>
-      <w:r>
-        <w:t xml:space="preserve"> </w:t>
-      </w:r>
-      <w:proofErr w:type="spellStart"/>
-      <w:r>
-        <w:t>know</w:t>
-      </w:r>
-      <w:proofErr w:type="spellEnd"/>
-      <w:r>
-        <w:t xml:space="preserve"> </w:t>
-      </w:r>
-      <w:proofErr w:type="spellStart"/>
-      <w:r>
-        <w:t>the</w:t>
-      </w:r>
-      <w:proofErr w:type="spellEnd"/>
-      <w:r>
-        <w:t xml:space="preserve"> </w:t>
-      </w:r>
-      <w:proofErr w:type="spellStart"/>
-      <w:r>
-        <w:t>whereabouts</w:t>
-      </w:r>
-      <w:proofErr w:type="spellEnd"/>
-      <w:r>
-        <w:t xml:space="preserve"> </w:t>
-      </w:r>
-      <w:proofErr w:type="spellStart"/>
-      <w:r>
-        <w:t>of</w:t>
-      </w:r>
-      <w:proofErr w:type="spellEnd"/>
-      <w:r>
-        <w:t xml:space="preserve"> </w:t>
-      </w:r>
-      <w:proofErr w:type="spellStart"/>
-      <w:r>
-        <w:t>their</w:t>
-      </w:r>
-      <w:proofErr w:type="spellEnd"/>
-      <w:r>
-        <w:t xml:space="preserve"> </w:t>
-      </w:r>
-      <w:proofErr w:type="spellStart"/>
-      <w:r>
-        <w:t>vaccination</w:t>
-      </w:r>
-      <w:proofErr w:type="spellEnd"/>
-      <w:r>
-        <w:t xml:space="preserve"> card. </w:t>
-      </w:r>
-      <w:proofErr w:type="spellStart"/>
-      <w:r>
-        <w:t>Once</w:t>
-      </w:r>
-      <w:proofErr w:type="spellEnd"/>
-      <w:r>
-        <w:t xml:space="preserve"> </w:t>
-      </w:r>
-      <w:proofErr w:type="spellStart"/>
-      <w:r>
-        <w:t>the</w:t>
-      </w:r>
-      <w:proofErr w:type="spellEnd"/>
-      <w:r>
-        <w:t xml:space="preserve"> </w:t>
-      </w:r>
-      <w:proofErr w:type="spellStart"/>
-      <w:r>
-        <w:t>problem</w:t>
-      </w:r>
-      <w:proofErr w:type="spellEnd"/>
-      <w:r>
-        <w:t xml:space="preserve"> </w:t>
-      </w:r>
-      <w:proofErr w:type="spellStart"/>
-      <w:r>
-        <w:t>was</w:t>
-      </w:r>
-      <w:proofErr w:type="spellEnd"/>
-      <w:r>
-        <w:t xml:space="preserve"> </w:t>
-      </w:r>
-      <w:proofErr w:type="spellStart"/>
-      <w:r>
-        <w:t>determined</w:t>
-      </w:r>
-      <w:proofErr w:type="spellEnd"/>
-      <w:r>
-        <w:t xml:space="preserve">, it </w:t>
-      </w:r>
-      <w:proofErr w:type="spellStart"/>
-      <w:r>
-        <w:t>was</w:t>
-      </w:r>
-      <w:proofErr w:type="spellEnd"/>
-      <w:r>
-        <w:t xml:space="preserve"> </w:t>
-      </w:r>
-      <w:proofErr w:type="spellStart"/>
-      <w:r>
-        <w:t>decided</w:t>
-      </w:r>
-      <w:proofErr w:type="spellEnd"/>
-      <w:r>
-        <w:t xml:space="preserve"> </w:t>
-      </w:r>
-      <w:proofErr w:type="spellStart"/>
-      <w:r>
-        <w:t>that</w:t>
-      </w:r>
-      <w:proofErr w:type="spellEnd"/>
-      <w:r>
-        <w:t xml:space="preserve"> a digital </w:t>
-      </w:r>
-      <w:proofErr w:type="spellStart"/>
-      <w:r>
-        <w:t>vaccine</w:t>
-      </w:r>
-      <w:proofErr w:type="spellEnd"/>
-      <w:r>
-        <w:t xml:space="preserve"> wallet management </w:t>
-      </w:r>
-      <w:proofErr w:type="spellStart"/>
-      <w:r>
-        <w:t>of</w:t>
-      </w:r>
-      <w:proofErr w:type="spellEnd"/>
-      <w:r>
-        <w:t xml:space="preserve"> </w:t>
-      </w:r>
-      <w:proofErr w:type="spellStart"/>
-      <w:r>
-        <w:t>these</w:t>
-      </w:r>
-      <w:proofErr w:type="spellEnd"/>
-      <w:r>
-        <w:t xml:space="preserve"> </w:t>
-      </w:r>
-      <w:proofErr w:type="spellStart"/>
-      <w:r>
-        <w:t>vaccines</w:t>
-      </w:r>
-      <w:proofErr w:type="spellEnd"/>
-      <w:r>
-        <w:t xml:space="preserve"> for </w:t>
-      </w:r>
-      <w:proofErr w:type="spellStart"/>
-      <w:r>
-        <w:t>the</w:t>
-      </w:r>
-      <w:proofErr w:type="spellEnd"/>
-      <w:r>
-        <w:t xml:space="preserve"> </w:t>
-      </w:r>
-      <w:proofErr w:type="spellStart"/>
-      <w:r>
-        <w:t>population</w:t>
-      </w:r>
-      <w:proofErr w:type="spellEnd"/>
-      <w:r>
-        <w:t xml:space="preserve"> </w:t>
-      </w:r>
-      <w:proofErr w:type="spellStart"/>
-      <w:r>
-        <w:t>would</w:t>
-      </w:r>
-      <w:proofErr w:type="spellEnd"/>
-      <w:r>
-        <w:t xml:space="preserve"> </w:t>
-      </w:r>
-      <w:proofErr w:type="spellStart"/>
-      <w:r>
-        <w:t>be</w:t>
-      </w:r>
-      <w:proofErr w:type="spellEnd"/>
-      <w:r>
-        <w:t xml:space="preserve"> </w:t>
-      </w:r>
-      <w:proofErr w:type="spellStart"/>
-      <w:r>
-        <w:t>an</w:t>
-      </w:r>
-      <w:proofErr w:type="spellEnd"/>
-      <w:r>
-        <w:t xml:space="preserve"> </w:t>
-      </w:r>
-      <w:proofErr w:type="spellStart"/>
-      <w:r>
-        <w:t>effective</w:t>
-      </w:r>
-      <w:proofErr w:type="spellEnd"/>
-      <w:r>
-        <w:t xml:space="preserve"> </w:t>
-      </w:r>
-      <w:proofErr w:type="spellStart"/>
-      <w:r>
-        <w:t>solution</w:t>
-      </w:r>
-      <w:proofErr w:type="spellEnd"/>
-      <w:r>
-        <w:t xml:space="preserve">, </w:t>
-      </w:r>
-      <w:proofErr w:type="spellStart"/>
-      <w:r>
-        <w:t>the</w:t>
-      </w:r>
-      <w:proofErr w:type="spellEnd"/>
-      <w:r>
-        <w:t xml:space="preserve"> </w:t>
-      </w:r>
-      <w:proofErr w:type="spellStart"/>
-      <w:r>
-        <w:t>person</w:t>
-      </w:r>
-      <w:proofErr w:type="spellEnd"/>
-      <w:r>
-        <w:t xml:space="preserve"> </w:t>
-      </w:r>
-      <w:proofErr w:type="spellStart"/>
-      <w:r>
-        <w:t>using</w:t>
-      </w:r>
-      <w:proofErr w:type="spellEnd"/>
-      <w:r>
-        <w:t xml:space="preserve"> it </w:t>
-      </w:r>
-      <w:proofErr w:type="spellStart"/>
-      <w:r>
-        <w:t>will</w:t>
-      </w:r>
-      <w:proofErr w:type="spellEnd"/>
-      <w:r>
-        <w:t xml:space="preserve"> </w:t>
-      </w:r>
-      <w:proofErr w:type="spellStart"/>
-      <w:r>
-        <w:t>always</w:t>
-      </w:r>
-      <w:proofErr w:type="spellEnd"/>
-      <w:r>
-        <w:t xml:space="preserve"> </w:t>
-      </w:r>
-      <w:proofErr w:type="spellStart"/>
-      <w:r>
-        <w:t>have</w:t>
-      </w:r>
-      <w:proofErr w:type="spellEnd"/>
-      <w:r>
-        <w:t xml:space="preserve"> </w:t>
-      </w:r>
-      <w:proofErr w:type="spellStart"/>
-      <w:r>
-        <w:t>their</w:t>
-      </w:r>
-      <w:proofErr w:type="spellEnd"/>
-      <w:r>
-        <w:t xml:space="preserve"> </w:t>
-      </w:r>
-      <w:proofErr w:type="spellStart"/>
-      <w:r>
-        <w:t>vaccines</w:t>
-      </w:r>
-      <w:proofErr w:type="spellEnd"/>
-      <w:r>
-        <w:t xml:space="preserve"> </w:t>
-      </w:r>
-      <w:proofErr w:type="spellStart"/>
-      <w:r>
-        <w:t>registered</w:t>
-      </w:r>
-      <w:proofErr w:type="spellEnd"/>
-      <w:r>
-        <w:t xml:space="preserve"> </w:t>
-      </w:r>
-      <w:proofErr w:type="spellStart"/>
-      <w:r>
-        <w:t>on</w:t>
-      </w:r>
-      <w:proofErr w:type="spellEnd"/>
-      <w:r>
-        <w:t xml:space="preserve"> </w:t>
-      </w:r>
-      <w:proofErr w:type="spellStart"/>
-      <w:r>
-        <w:t>their</w:t>
-      </w:r>
-      <w:proofErr w:type="spellEnd"/>
-      <w:r>
-        <w:t xml:space="preserve"> smartphone, and </w:t>
-      </w:r>
-      <w:proofErr w:type="spellStart"/>
-      <w:r>
-        <w:t>receiving</w:t>
-      </w:r>
-      <w:proofErr w:type="spellEnd"/>
-      <w:r>
-        <w:t xml:space="preserve"> </w:t>
-      </w:r>
-      <w:proofErr w:type="spellStart"/>
-      <w:r>
-        <w:t>alerts</w:t>
-      </w:r>
-      <w:proofErr w:type="spellEnd"/>
-      <w:r>
-        <w:t xml:space="preserve"> for new </w:t>
-      </w:r>
-      <w:proofErr w:type="spellStart"/>
-      <w:r>
-        <w:t>vaccines</w:t>
-      </w:r>
-      <w:proofErr w:type="spellEnd"/>
-      <w:r>
-        <w:t xml:space="preserve">, </w:t>
-      </w:r>
-      <w:proofErr w:type="spellStart"/>
-      <w:r>
-        <w:t>solving</w:t>
-      </w:r>
-      <w:proofErr w:type="spellEnd"/>
-      <w:r>
-        <w:t xml:space="preserve"> </w:t>
-      </w:r>
-      <w:proofErr w:type="spellStart"/>
-      <w:r>
-        <w:t>the</w:t>
-      </w:r>
-      <w:proofErr w:type="spellEnd"/>
-      <w:r>
-        <w:t xml:space="preserve"> </w:t>
-      </w:r>
-      <w:proofErr w:type="spellStart"/>
-      <w:r>
-        <w:t>initial</w:t>
-      </w:r>
-      <w:proofErr w:type="spellEnd"/>
-      <w:r>
-        <w:t xml:space="preserve"> problem. The </w:t>
-      </w:r>
-      <w:proofErr w:type="spellStart"/>
-      <w:r>
-        <w:t>application</w:t>
-      </w:r>
-      <w:proofErr w:type="spellEnd"/>
-      <w:r>
-        <w:t xml:space="preserve"> </w:t>
-      </w:r>
-      <w:proofErr w:type="spellStart"/>
-      <w:r>
-        <w:t>will</w:t>
-      </w:r>
-      <w:proofErr w:type="spellEnd"/>
-      <w:r>
-        <w:t xml:space="preserve"> </w:t>
-      </w:r>
-      <w:proofErr w:type="spellStart"/>
-      <w:r>
-        <w:t>also</w:t>
-      </w:r>
-      <w:proofErr w:type="spellEnd"/>
-      <w:r>
-        <w:t xml:space="preserve"> </w:t>
-      </w:r>
-      <w:proofErr w:type="spellStart"/>
-      <w:r>
-        <w:t>result</w:t>
-      </w:r>
-      <w:proofErr w:type="spellEnd"/>
-      <w:r>
-        <w:t xml:space="preserve"> in </w:t>
-      </w:r>
-      <w:proofErr w:type="spellStart"/>
-      <w:r>
-        <w:t>decreasing</w:t>
-      </w:r>
-      <w:proofErr w:type="spellEnd"/>
-      <w:r>
-        <w:t xml:space="preserve"> </w:t>
-      </w:r>
-      <w:proofErr w:type="spellStart"/>
-      <w:r>
-        <w:t>numbers</w:t>
-      </w:r>
-      <w:proofErr w:type="spellEnd"/>
-      <w:r>
-        <w:t xml:space="preserve"> in </w:t>
-      </w:r>
-      <w:proofErr w:type="spellStart"/>
-      <w:r>
-        <w:t>the</w:t>
-      </w:r>
-      <w:proofErr w:type="spellEnd"/>
-      <w:r>
-        <w:t xml:space="preserve"> </w:t>
-      </w:r>
-      <w:proofErr w:type="spellStart"/>
-      <w:r>
-        <w:t>loss</w:t>
-      </w:r>
-      <w:proofErr w:type="spellEnd"/>
-      <w:r>
-        <w:t xml:space="preserve"> </w:t>
-      </w:r>
-      <w:proofErr w:type="spellStart"/>
-      <w:r>
-        <w:t>of</w:t>
-      </w:r>
-      <w:proofErr w:type="spellEnd"/>
-      <w:r>
-        <w:t xml:space="preserve"> </w:t>
-      </w:r>
-      <w:proofErr w:type="spellStart"/>
-      <w:r>
-        <w:t>vaccination</w:t>
-      </w:r>
-      <w:proofErr w:type="spellEnd"/>
-      <w:r>
-        <w:t xml:space="preserve"> </w:t>
-      </w:r>
-      <w:proofErr w:type="spellStart"/>
-      <w:r>
-        <w:t>card</w:t>
-      </w:r>
-      <w:proofErr w:type="spellEnd"/>
-      <w:r>
-        <w:t xml:space="preserve">, as </w:t>
-      </w:r>
-      <w:proofErr w:type="spellStart"/>
-      <w:r>
-        <w:t>the</w:t>
-      </w:r>
-      <w:proofErr w:type="spellEnd"/>
-      <w:r>
-        <w:t xml:space="preserve"> </w:t>
-      </w:r>
-      <w:proofErr w:type="spellStart"/>
-      <w:r>
-        <w:t>person</w:t>
-      </w:r>
-      <w:proofErr w:type="spellEnd"/>
-      <w:r>
-        <w:t xml:space="preserve"> </w:t>
-      </w:r>
-      <w:proofErr w:type="spellStart"/>
-      <w:r>
-        <w:t>who</w:t>
-      </w:r>
-      <w:proofErr w:type="spellEnd"/>
-      <w:r>
-        <w:t xml:space="preserve"> </w:t>
-      </w:r>
-      <w:proofErr w:type="spellStart"/>
-      <w:r>
-        <w:t>installs</w:t>
-      </w:r>
-      <w:proofErr w:type="spellEnd"/>
-      <w:r>
-        <w:t xml:space="preserve"> it </w:t>
-      </w:r>
-      <w:proofErr w:type="spellStart"/>
-      <w:r>
-        <w:t>will</w:t>
-      </w:r>
-      <w:proofErr w:type="spellEnd"/>
-      <w:r>
-        <w:t xml:space="preserve"> </w:t>
-      </w:r>
-      <w:proofErr w:type="spellStart"/>
-      <w:r>
-        <w:t>not</w:t>
-      </w:r>
-      <w:proofErr w:type="spellEnd"/>
-      <w:r>
-        <w:t xml:space="preserve"> </w:t>
-      </w:r>
-      <w:proofErr w:type="spellStart"/>
-      <w:r>
-        <w:t>need</w:t>
-      </w:r>
-      <w:proofErr w:type="spellEnd"/>
-      <w:r>
-        <w:t xml:space="preserve"> </w:t>
-      </w:r>
-      <w:proofErr w:type="spellStart"/>
-      <w:r>
-        <w:t>to</w:t>
-      </w:r>
-      <w:proofErr w:type="spellEnd"/>
-      <w:r>
-        <w:t xml:space="preserve"> </w:t>
-      </w:r>
-      <w:proofErr w:type="spellStart"/>
-      <w:r>
-        <w:t>activate</w:t>
-      </w:r>
-      <w:proofErr w:type="spellEnd"/>
-      <w:r>
-        <w:t xml:space="preserve"> </w:t>
-      </w:r>
-      <w:proofErr w:type="spellStart"/>
-      <w:r>
-        <w:t>the</w:t>
-      </w:r>
-      <w:proofErr w:type="spellEnd"/>
-      <w:r>
-        <w:t xml:space="preserve"> </w:t>
-      </w:r>
-      <w:proofErr w:type="spellStart"/>
-      <w:r>
-        <w:t>passbook</w:t>
-      </w:r>
-      <w:proofErr w:type="spellEnd"/>
-      <w:r>
-        <w:t xml:space="preserve"> </w:t>
-      </w:r>
-      <w:proofErr w:type="spellStart"/>
-      <w:r>
-        <w:t>of</w:t>
-      </w:r>
-      <w:proofErr w:type="spellEnd"/>
-      <w:r>
-        <w:t xml:space="preserve"> </w:t>
-      </w:r>
-      <w:proofErr w:type="spellStart"/>
-      <w:r>
-        <w:t>paper</w:t>
-      </w:r>
-      <w:proofErr w:type="spellEnd"/>
-      <w:r>
-        <w:t xml:space="preserve"> </w:t>
-      </w:r>
-      <w:proofErr w:type="spellStart"/>
-      <w:r>
-        <w:t>every</w:t>
-      </w:r>
-      <w:proofErr w:type="spellEnd"/>
-      <w:r>
-        <w:t xml:space="preserve"> time </w:t>
-      </w:r>
-      <w:proofErr w:type="spellStart"/>
-      <w:r>
-        <w:t>you</w:t>
-      </w:r>
-      <w:proofErr w:type="spellEnd"/>
-      <w:r>
-        <w:t xml:space="preserve"> </w:t>
-      </w:r>
-      <w:proofErr w:type="spellStart"/>
-      <w:r>
-        <w:t>need</w:t>
-      </w:r>
-      <w:proofErr w:type="spellEnd"/>
-      <w:r>
-        <w:t xml:space="preserve"> </w:t>
-      </w:r>
-      <w:proofErr w:type="spellStart"/>
-      <w:r>
-        <w:t>to</w:t>
-      </w:r>
-      <w:proofErr w:type="spellEnd"/>
-      <w:r>
-        <w:t xml:space="preserve"> </w:t>
-      </w:r>
-      <w:proofErr w:type="spellStart"/>
-      <w:r>
-        <w:t>consult</w:t>
-      </w:r>
-      <w:proofErr w:type="spellEnd"/>
-      <w:r>
-        <w:t xml:space="preserve"> it, </w:t>
-      </w:r>
-      <w:proofErr w:type="spellStart"/>
-      <w:r>
-        <w:t>thus</w:t>
-      </w:r>
-      <w:proofErr w:type="spellEnd"/>
-      <w:r>
-        <w:t xml:space="preserve"> </w:t>
-      </w:r>
-      <w:proofErr w:type="spellStart"/>
-      <w:r>
-        <w:t>decreasing</w:t>
-      </w:r>
-      <w:proofErr w:type="spellEnd"/>
-      <w:r>
-        <w:t xml:space="preserve"> </w:t>
-      </w:r>
-      <w:proofErr w:type="spellStart"/>
-      <w:r>
-        <w:t>the</w:t>
-      </w:r>
-      <w:proofErr w:type="spellEnd"/>
-      <w:r>
-        <w:t xml:space="preserve"> chances </w:t>
-      </w:r>
-      <w:proofErr w:type="spellStart"/>
-      <w:r>
-        <w:t>of</w:t>
-      </w:r>
-      <w:proofErr w:type="spellEnd"/>
-      <w:r>
-        <w:t xml:space="preserve"> </w:t>
-      </w:r>
-      <w:proofErr w:type="spellStart"/>
-      <w:r>
-        <w:t>loss</w:t>
-      </w:r>
-      <w:proofErr w:type="spellEnd"/>
-      <w:r>
-        <w:t>.</w:t>
-      </w:r>
-    </w:p>
-    <w:p>
-      <w:pPr>
-        <w:spacing w:line="360" w:lineRule="auto"/>
-        <w:jc w:val="both"/>
-      </w:pPr>
+      <w:r>
+        <w:t>Since the creation of the internet, the technology in question has had a great advance and has been in constant development, and its reach and accessibility has gradually increased, so the idea of ​​digital documents is an issue to be debated, the following monograph suggests the development of a web application that assists users in the administration of their vaccination card in a digital way, which will work independently, without connection with the Unified Health System (SUS).</w:t>
+      </w:r>
     </w:p>
     <w:p>
       <w:pPr>
@@ -2461,37 +1262,49 @@
         <w:jc w:val="both"/>
       </w:pPr>
       <w:r>
-        <w:t xml:space="preserve">Keywords: </w:t>
-      </w:r>
-      <w:proofErr w:type="spellStart"/>
-      <w:r>
-        <w:t>Vaccines</w:t>
-      </w:r>
-      <w:proofErr w:type="spellEnd"/>
-      <w:r>
-        <w:t xml:space="preserve">, </w:t>
-      </w:r>
-      <w:proofErr w:type="spellStart"/>
-      <w:r>
-        <w:t>Unified</w:t>
-      </w:r>
-      <w:proofErr w:type="spellEnd"/>
-      <w:r>
-        <w:t xml:space="preserve"> Health System, Management, </w:t>
-      </w:r>
-      <w:proofErr w:type="spellStart"/>
-      <w:r>
-        <w:t>Vaccination</w:t>
-      </w:r>
-      <w:proofErr w:type="spellEnd"/>
-      <w:r>
-        <w:t xml:space="preserve"> Card.</w:t>
-      </w:r>
+        <w:t>The question established for defining the theme was: how technology could collaborate with the health area and its users, based on qualitative data, we analyzed that a notable percentage of people have difficulty accessing individual immunization data, function of immunizers, etc. Considering the fact that the whereabouts of the vaccination card is an issue with no positive answers for some of these interviewees.</w:t>
+      </w:r>
+    </w:p>
+    <w:p>
+      <w:pPr>
+        <w:spacing w:after="120" w:line="360" w:lineRule="auto"/>
+        <w:jc w:val="both"/>
+      </w:pPr>
+      <w:r>
+        <w:t>Once the problem was determined, it was decided that a digital vaccine wallet that managed this data would be an effective solution, since the user who uses it will always have his private data registered in his account, solving the initial problem.</w:t>
+      </w:r>
+    </w:p>
+    <w:p>
+      <w:pPr>
+        <w:spacing w:after="120" w:line="360" w:lineRule="auto"/>
+        <w:jc w:val="both"/>
+      </w:pPr>
+      <w:r>
+        <w:t>The web application will also result in a decrease in the recurring numbers of the loss of the vaccination card, damage to physical integrity, etc. The user does not need to activate the paper book every time he needs to consult it.</w:t>
+      </w:r>
+    </w:p>
+    <w:p>
+      <w:pPr>
+        <w:spacing w:after="120" w:line="360" w:lineRule="auto"/>
+        <w:jc w:val="both"/>
+      </w:pPr>
     </w:p>
     <w:p>
       <w:pPr>
         <w:spacing w:line="360" w:lineRule="auto"/>
       </w:pPr>
+      <w:r>
+        <w:t xml:space="preserve">Keywords: Vaccine, Management, Vaccination Card, </w:t>
+      </w:r>
+      <w:r>
+        <w:t>S</w:t>
+      </w:r>
+      <w:r>
+        <w:t>chedule</w:t>
+      </w:r>
+      <w:r>
+        <w:t>, Administration</w:t>
+      </w:r>
     </w:p>
     <w:p>
       <w:pPr>
@@ -2560,7 +1373,6 @@
           <w:b/>
           <w:bCs/>
         </w:rPr>
-        <w:lastRenderedPageBreak/>
         <w:t>LISTA DE ILUSTRAÇÕES</w:t>
       </w:r>
     </w:p>
@@ -5295,7 +4107,6 @@
       </w:pPr>
       <w:bookmarkStart w:id="10" w:name="_Toc72405269"/>
       <w:r>
-        <w:lastRenderedPageBreak/>
         <w:t>INTRODUÇÃO</w:t>
       </w:r>
       <w:bookmarkEnd w:id="10"/>
@@ -5644,25 +4455,7 @@
           <w:sz w:val="20"/>
           <w:szCs w:val="20"/>
         </w:rPr>
-        <w:t>“Muitas dessas pessoas deixam de tomar essas vacinas por não saberem o paradeiro da carteira de vacinação, achando que não podem mais ou simplesmente fugindo da burocracia. O consenso é que ninguém deve deixar de se vacinar porque perdeu o registro, segundo o Ministério da Saúde e a Sociedade Brasileira de Imunizações (</w:t>
-      </w:r>
-      <w:proofErr w:type="spellStart"/>
-      <w:r>
-        <w:rPr>
-          <w:color w:val="000000" w:themeColor="text1"/>
-          <w:sz w:val="20"/>
-          <w:szCs w:val="20"/>
-        </w:rPr>
-        <w:t>SBIm</w:t>
-      </w:r>
-      <w:proofErr w:type="spellEnd"/>
-      <w:r>
-        <w:rPr>
-          <w:color w:val="000000" w:themeColor="text1"/>
-          <w:sz w:val="20"/>
-          <w:szCs w:val="20"/>
-        </w:rPr>
-        <w:t>)</w:t>
+        <w:t>“Muitas dessas pessoas deixam de tomar essas vacinas por não saberem o paradeiro da carteira de vacinação, achando que não podem mais ou simplesmente fugindo da burocracia. O consenso é que ninguém deve deixar de se vacinar porque perdeu o registro, segundo o Ministério da Saúde e a Sociedade Brasileira de Imunizações (SBIm)</w:t>
       </w:r>
       <w:r>
         <w:rPr>
@@ -6563,11 +5356,9 @@
       <w:r>
         <w:t>“</w:t>
       </w:r>
-      <w:proofErr w:type="spellStart"/>
       <w:r>
         <w:t>huds</w:t>
       </w:r>
-      <w:proofErr w:type="spellEnd"/>
       <w:r>
         <w:t>”</w:t>
       </w:r>
@@ -6745,13 +5536,8 @@
         <w:t xml:space="preserve">desenho do sistema; estruturação lógica; </w:t>
       </w:r>
       <w:r>
-        <w:t xml:space="preserve">desenvolvimento visual dos dados coletados no resultado do </w:t>
-      </w:r>
-      <w:proofErr w:type="gramStart"/>
-      <w:r>
-        <w:t>produto final</w:t>
-      </w:r>
-      <w:proofErr w:type="gramEnd"/>
+        <w:t>desenvolvimento visual dos dados coletados no resultado do produto final</w:t>
+      </w:r>
       <w:r>
         <w:t xml:space="preserve">, implementação </w:t>
       </w:r>
@@ -7051,25 +5837,7 @@
           <w:spacing w:val="-1"/>
           <w:shd w:val="clear" w:color="auto" w:fill="FFFFFF"/>
         </w:rPr>
-        <w:t xml:space="preserve">(Linguagem de Marcação de </w:t>
-      </w:r>
-      <w:proofErr w:type="spellStart"/>
-      <w:r>
-        <w:rPr>
-          <w:color w:val="212121"/>
-          <w:spacing w:val="-1"/>
-          <w:shd w:val="clear" w:color="auto" w:fill="FFFFFF"/>
-        </w:rPr>
-        <w:t>HiperTexto</w:t>
-      </w:r>
-      <w:proofErr w:type="spellEnd"/>
-      <w:r>
-        <w:rPr>
-          <w:color w:val="212121"/>
-          <w:spacing w:val="-1"/>
-          <w:shd w:val="clear" w:color="auto" w:fill="FFFFFF"/>
-        </w:rPr>
-        <w:t>) é o bloco de construção mais básico da web. Define o significado e a estrutura do conteúdo da web</w:t>
+        <w:t>(Linguagem de Marcação de HiperTexto) é o bloco de construção mais básico da web. Define o significado e a estrutura do conteúdo da web</w:t>
       </w:r>
       <w:r>
         <w:t>.</w:t>
@@ -7114,19 +5882,21 @@
           <w:spacing w:val="-1"/>
           <w:lang w:eastAsia="pt-BR"/>
         </w:rPr>
-        <w:t xml:space="preserve"> que conectam páginas da Web entre si, seja dentro de um único site ou entre sites. Links são um aspecto fundamental da web. Ao carregar conteúdo na Internet e vinculá-lo a páginas criadas por outras pessoas, você se torna um participante ativo </w:t>
-      </w:r>
-      <w:proofErr w:type="gramStart"/>
-      <w:r>
+        <w:t> que conectam páginas da Web entre si, seja dentro de um único site ou entre sites. Links são um aspecto fundamental da web. Ao carregar conteúdo na Internet e vinculá-lo a páginas criadas por outras pessoas, você se torna um participante ativo na world wide web.</w:t>
+      </w:r>
+    </w:p>
+    <w:p>
+      <w:pPr>
+        <w:shd w:val="clear" w:color="auto" w:fill="FFFFFF"/>
+        <w:spacing w:after="120" w:line="360" w:lineRule="auto"/>
+        <w:jc w:val="both"/>
         <w:rPr>
           <w:rFonts w:eastAsia="Times New Roman"/>
           <w:color w:val="212121"/>
           <w:spacing w:val="-1"/>
           <w:lang w:eastAsia="pt-BR"/>
         </w:rPr>
-        <w:t>na world</w:t>
-      </w:r>
-      <w:proofErr w:type="gramEnd"/>
+      </w:pPr>
       <w:r>
         <w:rPr>
           <w:rFonts w:eastAsia="Times New Roman"/>
@@ -7134,9 +5904,8 @@
           <w:spacing w:val="-1"/>
           <w:lang w:eastAsia="pt-BR"/>
         </w:rPr>
-        <w:t xml:space="preserve"> </w:t>
-      </w:r>
-      <w:proofErr w:type="spellStart"/>
+        <w:t>O HTML usa "Marcação" para anotar texto, imagem e outros conteúdos para exibição em um navegador da Web. A marcação HTML inclui "elementos" especiais</w:t>
+      </w:r>
       <w:r>
         <w:rPr>
           <w:rFonts w:eastAsia="Times New Roman"/>
@@ -7144,118 +5913,85 @@
           <w:spacing w:val="-1"/>
           <w:lang w:eastAsia="pt-BR"/>
         </w:rPr>
-        <w:t>wide</w:t>
-      </w:r>
-      <w:proofErr w:type="spellEnd"/>
-      <w:r>
-        <w:rPr>
-          <w:rFonts w:eastAsia="Times New Roman"/>
-          <w:color w:val="212121"/>
-          <w:spacing w:val="-1"/>
-          <w:lang w:eastAsia="pt-BR"/>
-        </w:rPr>
-        <w:t xml:space="preserve"> web.</w:t>
-      </w:r>
-    </w:p>
-    <w:p>
-      <w:pPr>
-        <w:shd w:val="clear" w:color="auto" w:fill="FFFFFF"/>
+        <w:t>.</w:t>
+      </w:r>
+    </w:p>
+    <w:p>
+      <w:pPr>
         <w:spacing w:after="120" w:line="360" w:lineRule="auto"/>
         <w:jc w:val="both"/>
-        <w:rPr>
-          <w:rFonts w:eastAsia="Times New Roman"/>
-          <w:color w:val="212121"/>
-          <w:spacing w:val="-1"/>
-          <w:lang w:eastAsia="pt-BR"/>
-        </w:rPr>
-      </w:pPr>
-      <w:r>
-        <w:rPr>
-          <w:rFonts w:eastAsia="Times New Roman"/>
-          <w:color w:val="212121"/>
-          <w:spacing w:val="-1"/>
-          <w:lang w:eastAsia="pt-BR"/>
-        </w:rPr>
-        <w:t>O HTML usa "Marcação" para anotar texto, imagem e outros conteúdos para exibição em um navegador da Web. A marcação HTML inclui "elementos" especiais</w:t>
-      </w:r>
-      <w:r>
-        <w:rPr>
-          <w:rFonts w:eastAsia="Times New Roman"/>
-          <w:color w:val="212121"/>
-          <w:spacing w:val="-1"/>
-          <w:lang w:eastAsia="pt-BR"/>
-        </w:rPr>
-        <w:t>.</w:t>
-      </w:r>
+      </w:pPr>
     </w:p>
     <w:p>
       <w:pPr>
         <w:spacing w:after="120" w:line="360" w:lineRule="auto"/>
         <w:jc w:val="both"/>
       </w:pPr>
+      <w:r>
+        <w:rPr>
+          <w:b/>
+          <w:bCs/>
+        </w:rPr>
+        <w:t xml:space="preserve">CSS </w:t>
+      </w:r>
+      <w:r>
+        <w:t>–</w:t>
+      </w:r>
+      <w:r>
+        <w:t xml:space="preserve"> </w:t>
+      </w:r>
+      <w:r>
+        <w:t>CS</w:t>
+      </w:r>
+      <w:r>
+        <w:t>S (Cascading Style Sheets ou Folhas de Estilo em Cascata) é uma linguagem de estilo usada para descrever a apresentação de um documento escrito em HTML ou em XML (incluindo várias linguagens em XML como SVG, MathML ou XHTML). O CSS descreve como elementos são mostrados na tela, no papel, na fala ou em outras mídias.</w:t>
+      </w:r>
     </w:p>
     <w:p>
       <w:pPr>
         <w:spacing w:after="120" w:line="360" w:lineRule="auto"/>
         <w:jc w:val="both"/>
       </w:pPr>
-      <w:r>
-        <w:rPr>
-          <w:b/>
-          <w:bCs/>
-        </w:rPr>
-        <w:t xml:space="preserve">CSS </w:t>
-      </w:r>
-      <w:r>
-        <w:t>–</w:t>
-      </w:r>
-      <w:r>
-        <w:t xml:space="preserve"> </w:t>
-      </w:r>
-      <w:r>
-        <w:t>CS</w:t>
-      </w:r>
-      <w:r>
-        <w:t>S (</w:t>
-      </w:r>
-      <w:proofErr w:type="spellStart"/>
-      <w:r>
-        <w:t>Cascading</w:t>
-      </w:r>
-      <w:proofErr w:type="spellEnd"/>
-      <w:r>
-        <w:t xml:space="preserve"> </w:t>
-      </w:r>
-      <w:proofErr w:type="spellStart"/>
-      <w:r>
-        <w:t>Style</w:t>
-      </w:r>
-      <w:proofErr w:type="spellEnd"/>
-      <w:r>
-        <w:t xml:space="preserve"> </w:t>
-      </w:r>
-      <w:proofErr w:type="spellStart"/>
-      <w:r>
-        <w:t>Sheets</w:t>
-      </w:r>
-      <w:proofErr w:type="spellEnd"/>
-      <w:r>
-        <w:t> ou Folhas de Estilo em Cascata) é uma linguagem de estilo usada para descrever a apresentação de um documento escrito em HTML ou em XML (incluindo várias linguagens em XML como SVG, </w:t>
-      </w:r>
-      <w:proofErr w:type="spellStart"/>
-      <w:r>
-        <w:t>MathML</w:t>
-      </w:r>
-      <w:proofErr w:type="spellEnd"/>
-      <w:r>
-        <w:t> ou XHTML). O CSS descreve como elementos são mostrados na tela, no papel, na fala ou em outras mídias.</w:t>
-      </w:r>
     </w:p>
     <w:p>
       <w:pPr>
         <w:spacing w:after="120" w:line="360" w:lineRule="auto"/>
         <w:jc w:val="both"/>
       </w:pPr>
+      <w:r>
+        <w:rPr>
+          <w:b/>
+          <w:bCs/>
+        </w:rPr>
+        <w:t xml:space="preserve">JS </w:t>
+      </w:r>
+      <w:r>
+        <w:t xml:space="preserve">– </w:t>
+      </w:r>
+      <w:r>
+        <w:t>A</w:t>
+      </w:r>
+      <w:r>
+        <w:t xml:space="preserve"> </w:t>
+      </w:r>
+      <w:r>
+        <w:t>d</w:t>
+      </w:r>
+      <w:r>
+        <w:t>eveloper.mozilla.org diz</w:t>
+      </w:r>
+      <w:r>
+        <w:t xml:space="preserve"> que </w:t>
+      </w:r>
+      <w:r>
+        <w:t>JavaScript (às vezes abreviado para JS) é uma linguagem leve, interpretada e baseada em objetos com funções de primeira classe.</w:t>
+      </w:r>
+      <w:r>
+        <w:t xml:space="preserve"> </w:t>
+      </w:r>
+      <w:r>
+        <w:t>O JavaScript é uma linguagem baseada em protótipos, multi-paradigma e dinâmica, suportando estilos de orientação a objetos, imperativos e declarativos (como por exemplo a programação funcional).</w:t>
+      </w:r>
     </w:p>
     <w:p>
       <w:pPr>
@@ -7267,55 +6003,26 @@
           <w:b/>
           <w:bCs/>
         </w:rPr>
-        <w:t xml:space="preserve">JS </w:t>
+        <w:lastRenderedPageBreak/>
+        <w:t xml:space="preserve">PHP </w:t>
       </w:r>
       <w:r>
         <w:t xml:space="preserve">– </w:t>
       </w:r>
       <w:r>
-        <w:t>A</w:t>
-      </w:r>
-      <w:r>
-        <w:t xml:space="preserve"> </w:t>
-      </w:r>
-      <w:r>
-        <w:t>d</w:t>
-      </w:r>
-      <w:r>
-        <w:t>eveloper.mozilla.org diz</w:t>
-      </w:r>
-      <w:r>
-        <w:t xml:space="preserve"> que </w:t>
-      </w:r>
-      <w:proofErr w:type="spellStart"/>
-      <w:r>
-        <w:t>JavaScript</w:t>
-      </w:r>
-      <w:proofErr w:type="spellEnd"/>
-      <w:r>
-        <w:t> (às vezes abreviado para JS) é uma linguagem leve, interpretada e baseada em objetos com funções de primeira classe.</w:t>
-      </w:r>
-      <w:r>
-        <w:t xml:space="preserve"> </w:t>
-      </w:r>
-      <w:r>
-        <w:t xml:space="preserve">O </w:t>
-      </w:r>
-      <w:proofErr w:type="spellStart"/>
-      <w:r>
-        <w:t>JavaScript</w:t>
-      </w:r>
-      <w:proofErr w:type="spellEnd"/>
-      <w:r>
-        <w:t xml:space="preserve"> é uma linguagem baseada em protótipos, </w:t>
-      </w:r>
-      <w:proofErr w:type="spellStart"/>
-      <w:r>
-        <w:t>multi-paradigma</w:t>
-      </w:r>
-      <w:proofErr w:type="spellEnd"/>
-      <w:r>
-        <w:t> e dinâmica, suportando estilos de orientação a objetos, imperativos e declarativos (como por exemplo a programação funcional).</w:t>
+        <w:t>S</w:t>
+      </w:r>
+      <w:r>
+        <w:t>egundo o site</w:t>
+      </w:r>
+      <w:r>
+        <w:t xml:space="preserve"> oficial, php.net</w:t>
+      </w:r>
+      <w:r>
+        <w:t xml:space="preserve">, </w:t>
+      </w:r>
+      <w:r>
+        <w:t>O PHP (um acrônimo recursivo para PHP: Hypertext Preprocessor) é uma linguagem de script open source de uso geral, muito utilizada, e especialmente adequada para o desenvolvimento web e que pode ser embutida dentro do HTML.</w:t>
       </w:r>
     </w:p>
     <w:p>
@@ -7324,46 +6031,7 @@
         <w:jc w:val="both"/>
       </w:pPr>
       <w:r>
-        <w:rPr>
-          <w:b/>
-          <w:bCs/>
-        </w:rPr>
-        <w:lastRenderedPageBreak/>
-        <w:t xml:space="preserve">PHP </w:t>
-      </w:r>
-      <w:r>
-        <w:t xml:space="preserve">– </w:t>
-      </w:r>
-      <w:r>
-        <w:t>S</w:t>
-      </w:r>
-      <w:r>
-        <w:t>egundo o site</w:t>
-      </w:r>
-      <w:r>
-        <w:t xml:space="preserve"> oficial, php.net</w:t>
-      </w:r>
-      <w:r>
-        <w:t xml:space="preserve">, </w:t>
-      </w:r>
-      <w:r>
-        <w:t xml:space="preserve">O PHP (um acrônimo recursivo para PHP: Hypertext </w:t>
-      </w:r>
-      <w:proofErr w:type="spellStart"/>
-      <w:r>
-        <w:t>Preprocessor</w:t>
-      </w:r>
-      <w:proofErr w:type="spellEnd"/>
-      <w:r>
-        <w:t xml:space="preserve">) é uma linguagem de script open </w:t>
-      </w:r>
-      <w:proofErr w:type="spellStart"/>
-      <w:r>
-        <w:t>source</w:t>
-      </w:r>
-      <w:proofErr w:type="spellEnd"/>
-      <w:r>
-        <w:t xml:space="preserve"> de uso geral, muito utilizada, e especialmente adequada para o desenvolvimento web e que pode ser embutida dentro do HTML.</w:t>
+        <w:t>O que distingue o PHP de algo como o JavaScript no lado do cliente é que o código é executado no servidor.</w:t>
       </w:r>
     </w:p>
     <w:p>
@@ -7371,29 +6039,12 @@
         <w:spacing w:after="120" w:line="360" w:lineRule="auto"/>
         <w:jc w:val="both"/>
       </w:pPr>
-      <w:r>
-        <w:t xml:space="preserve">O que distingue o PHP de algo como o </w:t>
-      </w:r>
-      <w:proofErr w:type="spellStart"/>
-      <w:r>
-        <w:t>JavaScript</w:t>
-      </w:r>
-      <w:proofErr w:type="spellEnd"/>
-      <w:r>
-        <w:t xml:space="preserve"> no lado do cliente é que o código é executado no servidor.</w:t>
-      </w:r>
     </w:p>
     <w:p>
       <w:pPr>
         <w:spacing w:after="120" w:line="360" w:lineRule="auto"/>
         <w:jc w:val="both"/>
       </w:pPr>
-    </w:p>
-    <w:p>
-      <w:pPr>
-        <w:spacing w:after="120" w:line="360" w:lineRule="auto"/>
-        <w:jc w:val="both"/>
-      </w:pPr>
       <w:r>
         <w:rPr>
           <w:b/>
@@ -7402,37 +6053,13 @@
         <w:t>SQL</w:t>
       </w:r>
       <w:r>
+        <w:t xml:space="preserve"> – </w:t>
+      </w:r>
+      <w:r>
         <w:t xml:space="preserve"> </w:t>
       </w:r>
-      <w:proofErr w:type="gramStart"/>
-      <w:r>
-        <w:t xml:space="preserve">– </w:t>
-      </w:r>
-      <w:r>
-        <w:t xml:space="preserve"> </w:t>
-      </w:r>
-      <w:r>
-        <w:t>SQL</w:t>
-      </w:r>
-      <w:proofErr w:type="gramEnd"/>
-      <w:r>
-        <w:t xml:space="preserve"> (</w:t>
-      </w:r>
-      <w:proofErr w:type="spellStart"/>
-      <w:r>
-        <w:t>Structured</w:t>
-      </w:r>
-      <w:proofErr w:type="spellEnd"/>
-      <w:r>
-        <w:t xml:space="preserve"> Query </w:t>
-      </w:r>
-      <w:proofErr w:type="spellStart"/>
-      <w:r>
-        <w:t>Language</w:t>
-      </w:r>
-      <w:proofErr w:type="spellEnd"/>
-      <w:r>
-        <w:t>) é uma linguagem de computador descritiva projetada para atualizar, recuperar e calcular dados em bancos de dados baseados em tabelas</w:t>
+      <w:r>
+        <w:t>SQL (Structured Query Language) é uma linguagem de computador descritiva projetada para atualizar, recuperar e calcular dados em bancos de dados baseados em tabelas</w:t>
       </w:r>
       <w:r>
         <w:t xml:space="preserve"> segundo o site </w:t>
@@ -7511,23 +6138,13 @@
           <w:spacing w:val="-1"/>
         </w:rPr>
       </w:pPr>
-      <w:proofErr w:type="spellStart"/>
       <w:r>
         <w:rPr>
           <w:rFonts w:ascii="Arial" w:hAnsi="Arial" w:cs="Arial"/>
           <w:b/>
           <w:bCs/>
         </w:rPr>
-        <w:t>Figma</w:t>
-      </w:r>
-      <w:proofErr w:type="spellEnd"/>
-      <w:r>
-        <w:rPr>
-          <w:rFonts w:ascii="Arial" w:hAnsi="Arial" w:cs="Arial"/>
-          <w:b/>
-          <w:bCs/>
-        </w:rPr>
-        <w:t xml:space="preserve"> </w:t>
+        <w:t xml:space="preserve">Figma </w:t>
       </w:r>
       <w:r>
         <w:rPr>
@@ -7541,25 +6158,7 @@
           <w:color w:val="000000" w:themeColor="text1"/>
           <w:spacing w:val="-1"/>
         </w:rPr>
-        <w:t xml:space="preserve">O </w:t>
-      </w:r>
-      <w:proofErr w:type="spellStart"/>
-      <w:r>
-        <w:rPr>
-          <w:rFonts w:ascii="Arial" w:hAnsi="Arial" w:cs="Arial"/>
-          <w:color w:val="000000" w:themeColor="text1"/>
-          <w:spacing w:val="-1"/>
-        </w:rPr>
-        <w:t>Figma</w:t>
-      </w:r>
-      <w:proofErr w:type="spellEnd"/>
-      <w:r>
-        <w:rPr>
-          <w:rFonts w:ascii="Arial" w:hAnsi="Arial" w:cs="Arial"/>
-          <w:color w:val="000000" w:themeColor="text1"/>
-          <w:spacing w:val="-1"/>
-        </w:rPr>
-        <w:t> é uma ferramenta de design de interface na qual todo o trabalho é feito através do navegador, logo ela é compatível com Windows, Linux e Mac.</w:t>
+        <w:t>O Figma é uma ferramenta de design de interface na qual todo o trabalho é feito através do navegador, logo ela é compatível com Windows, Linux e Mac.</w:t>
       </w:r>
     </w:p>
     <w:p>
@@ -7610,15 +6209,7 @@
         <w:t>Draw.io</w:t>
       </w:r>
       <w:r>
-        <w:t xml:space="preserve"> – É uma ferramenta para criação de diagramas, modelagem de processos e visualização de dados. Além disso, de acordo com o site da Microsoft, o Draw.io é uma ferramenta de fácil uso; livre de códigos abertos; permite trabalhar offline em seus diagramas e salvar localmente; criar fluxogramas, diagramas </w:t>
-      </w:r>
-      <w:proofErr w:type="spellStart"/>
-      <w:r>
-        <w:t>uml</w:t>
-      </w:r>
-      <w:proofErr w:type="spellEnd"/>
-      <w:r>
-        <w:t xml:space="preserve"> entre outros, possuindo ainda diversos modelos e formas prontas. </w:t>
+        <w:t xml:space="preserve"> – É uma ferramenta para criação de diagramas, modelagem de processos e visualização de dados. Além disso, de acordo com o site da Microsoft, o Draw.io é uma ferramenta de fácil uso; livre de códigos abertos; permite trabalhar offline em seus diagramas e salvar localmente; criar fluxogramas, diagramas uml entre outros, possuindo ainda diversos modelos e formas prontas. </w:t>
       </w:r>
     </w:p>
     <w:p/>
@@ -7641,7 +6232,6 @@
           <w:color w:val="000000" w:themeColor="text1"/>
         </w:rPr>
       </w:pPr>
-      <w:proofErr w:type="spellStart"/>
       <w:r>
         <w:rPr>
           <w:b/>
@@ -7649,7 +6239,6 @@
         </w:rPr>
         <w:t>VSCode</w:t>
       </w:r>
-      <w:proofErr w:type="spellEnd"/>
       <w:r>
         <w:rPr>
           <w:b/>
@@ -7674,67 +6263,25 @@
         <w:rPr>
           <w:color w:val="000000" w:themeColor="text1"/>
         </w:rPr>
-        <w:t xml:space="preserve">e acordo com o </w:t>
-      </w:r>
-      <w:proofErr w:type="spellStart"/>
+        <w:t xml:space="preserve">e acordo com o DevMedia o software foi </w:t>
+      </w:r>
       <w:r>
         <w:rPr>
           <w:color w:val="000000" w:themeColor="text1"/>
         </w:rPr>
-        <w:t>DevMedia</w:t>
-      </w:r>
-      <w:proofErr w:type="spellEnd"/>
+        <w:t>lançado pela Microsoft</w:t>
+      </w:r>
       <w:r>
         <w:rPr>
           <w:color w:val="000000" w:themeColor="text1"/>
         </w:rPr>
-        <w:t xml:space="preserve"> o software foi </w:t>
+        <w:t>,</w:t>
       </w:r>
       <w:r>
         <w:rPr>
           <w:color w:val="000000" w:themeColor="text1"/>
         </w:rPr>
-        <w:t>lançado pela Microsoft</w:t>
-      </w:r>
-      <w:r>
-        <w:rPr>
-          <w:color w:val="000000" w:themeColor="text1"/>
-        </w:rPr>
-        <w:t>,</w:t>
-      </w:r>
-      <w:r>
-        <w:rPr>
-          <w:color w:val="000000" w:themeColor="text1"/>
-        </w:rPr>
-        <w:t xml:space="preserve"> um editor de código destinado ao desenvolvimento de aplicações web chamado de Visual Studio </w:t>
-      </w:r>
-      <w:proofErr w:type="spellStart"/>
-      <w:r>
-        <w:rPr>
-          <w:color w:val="000000" w:themeColor="text1"/>
-        </w:rPr>
-        <w:t>Code</w:t>
-      </w:r>
-      <w:proofErr w:type="spellEnd"/>
-      <w:r>
-        <w:rPr>
-          <w:color w:val="000000" w:themeColor="text1"/>
-        </w:rPr>
-        <w:t xml:space="preserve">, ou simplesmente </w:t>
-      </w:r>
-      <w:proofErr w:type="spellStart"/>
-      <w:r>
-        <w:rPr>
-          <w:color w:val="000000" w:themeColor="text1"/>
-        </w:rPr>
-        <w:t>VSCode</w:t>
-      </w:r>
-      <w:proofErr w:type="spellEnd"/>
-      <w:r>
-        <w:rPr>
-          <w:color w:val="000000" w:themeColor="text1"/>
-        </w:rPr>
-        <w:t xml:space="preserve">. </w:t>
+        <w:t xml:space="preserve"> um editor de código destinado ao desenvolvimento de aplicações web chamado de Visual Studio Code, ou simplesmente VSCode. </w:t>
       </w:r>
       <w:r>
         <w:rPr>
@@ -7769,21 +6316,12 @@
         <w:spacing w:after="120" w:line="360" w:lineRule="auto"/>
         <w:jc w:val="both"/>
       </w:pPr>
-      <w:proofErr w:type="spellStart"/>
-      <w:r>
-        <w:rPr>
-          <w:b/>
-          <w:bCs/>
-        </w:rPr>
-        <w:t>Laravel</w:t>
-      </w:r>
-      <w:proofErr w:type="spellEnd"/>
-      <w:r>
-        <w:rPr>
-          <w:b/>
-          <w:bCs/>
-        </w:rPr>
-        <w:t xml:space="preserve"> </w:t>
+      <w:r>
+        <w:rPr>
+          <w:b/>
+          <w:bCs/>
+        </w:rPr>
+        <w:t xml:space="preserve">Laravel </w:t>
       </w:r>
       <w:r>
         <w:rPr>
@@ -7799,13 +6337,8 @@
         </w:rPr>
         <w:t xml:space="preserve"> </w:t>
       </w:r>
-      <w:proofErr w:type="spellStart"/>
-      <w:r>
-        <w:t>Laravel</w:t>
-      </w:r>
-      <w:proofErr w:type="spellEnd"/>
-      <w:r>
-        <w:t xml:space="preserve"> é um Framework PHP utilizado para o desenvolvimento web, que utiliza a arquitetura MVC e tem como principal característica ajudar a desenvolver aplicações seguras e performáticas de forma rápida, com código limpo e simples, já que ele incentiva o uso de boas práticas de programação e utiliza o padrão PSR-2 como guia para estilo de escrita do código.</w:t>
+      <w:r>
+        <w:t>Laravel é um Framework PHP utilizado para o desenvolvimento web, que utiliza a arquitetura MVC e tem como principal característica ajudar a desenvolver aplicações seguras e performáticas de forma rápida, com código limpo e simples, já que ele incentiva o uso de boas práticas de programação e utiliza o padrão PSR-2 como guia para estilo de escrita do código.</w:t>
       </w:r>
     </w:p>
     <w:p>
@@ -7814,39 +6347,7 @@
         <w:jc w:val="both"/>
       </w:pPr>
       <w:r>
-        <w:t xml:space="preserve">Para a criação de interface gráfica, o </w:t>
-      </w:r>
-      <w:proofErr w:type="spellStart"/>
-      <w:r>
-        <w:t>Laravel</w:t>
-      </w:r>
-      <w:proofErr w:type="spellEnd"/>
-      <w:r>
-        <w:t xml:space="preserve"> utiliza uma </w:t>
-      </w:r>
-      <w:proofErr w:type="spellStart"/>
-      <w:r>
-        <w:t>Engine</w:t>
-      </w:r>
-      <w:proofErr w:type="spellEnd"/>
-      <w:r>
-        <w:t xml:space="preserve"> de </w:t>
-      </w:r>
-      <w:proofErr w:type="spellStart"/>
-      <w:r>
-        <w:t>template</w:t>
-      </w:r>
-      <w:proofErr w:type="spellEnd"/>
-      <w:r>
-        <w:t xml:space="preserve"> chamada </w:t>
-      </w:r>
-      <w:proofErr w:type="spellStart"/>
-      <w:r>
-        <w:t>Blade</w:t>
-      </w:r>
-      <w:proofErr w:type="spellEnd"/>
-      <w:r>
-        <w:t>, que traz uma gama de ferramentas que ajudam a criar interfaces bonitas e funcionais de forma rápida e evitar a duplicação de código.</w:t>
+        <w:t>Para a criação de interface gráfica, o Laravel utiliza uma Engine de template chamada Blade, que traz uma gama de ferramentas que ajudam a criar interfaces bonitas e funcionais de forma rápida e evitar a duplicação de código.</w:t>
       </w:r>
     </w:p>
     <w:p>
@@ -7859,7 +6360,6 @@
       <w:pPr>
         <w:spacing w:after="120" w:line="360" w:lineRule="auto"/>
       </w:pPr>
-      <w:proofErr w:type="spellStart"/>
       <w:r>
         <w:rPr>
           <w:b/>
@@ -7867,33 +6367,8 @@
         </w:rPr>
         <w:t>Bootstrap</w:t>
       </w:r>
-      <w:proofErr w:type="spellEnd"/>
-      <w:r>
-        <w:t xml:space="preserve"> – O </w:t>
-      </w:r>
-      <w:proofErr w:type="spellStart"/>
-      <w:r>
-        <w:t>Bootstrap</w:t>
-      </w:r>
-      <w:proofErr w:type="spellEnd"/>
-      <w:r>
-        <w:t xml:space="preserve"> é, atualmente, o principal framework CSS para construção do front-</w:t>
-      </w:r>
-      <w:proofErr w:type="spellStart"/>
-      <w:r>
-        <w:t>end</w:t>
-      </w:r>
-      <w:proofErr w:type="spellEnd"/>
-      <w:r>
-        <w:t xml:space="preserve"> de aplicações web. Um dos seus recursos de mais destaque é o sistema de grid responsivo, que nos permite desenvolver com facilidade páginas que se adaptam aos diferentes tamanhos de tela. Além disso, o </w:t>
-      </w:r>
-      <w:proofErr w:type="spellStart"/>
-      <w:r>
-        <w:t>Bootstrap</w:t>
-      </w:r>
-      <w:proofErr w:type="spellEnd"/>
-      <w:r>
-        <w:t xml:space="preserve"> oferece um amplo conjunto de recursos, característica que em muitos casos evita a necessidade de escrita de código CSS.</w:t>
+      <w:r>
+        <w:t xml:space="preserve"> – O Bootstrap é, atualmente, o principal framework CSS para construção do front-end de aplicações web. Um dos seus recursos de mais destaque é o sistema de grid responsivo, que nos permite desenvolver com facilidade páginas que se adaptam aos diferentes tamanhos de tela. Além disso, o Bootstrap oferece um amplo conjunto de recursos, característica que em muitos casos evita a necessidade de escrita de código CSS.</w:t>
       </w:r>
     </w:p>
     <w:p>
@@ -7901,22 +6376,13 @@
         <w:spacing w:after="120" w:line="360" w:lineRule="auto"/>
         <w:jc w:val="both"/>
       </w:pPr>
-      <w:proofErr w:type="spellStart"/>
       <w:r>
         <w:rPr>
           <w:b/>
           <w:bCs/>
         </w:rPr>
         <w:lastRenderedPageBreak/>
-        <w:t>Trello</w:t>
-      </w:r>
-      <w:proofErr w:type="spellEnd"/>
-      <w:r>
-        <w:rPr>
-          <w:b/>
-          <w:bCs/>
-        </w:rPr>
-        <w:t xml:space="preserve"> </w:t>
+        <w:t xml:space="preserve">Trello </w:t>
       </w:r>
       <w:r>
         <w:rPr>
@@ -7933,26 +6399,10 @@
         <w:t xml:space="preserve"> </w:t>
       </w:r>
       <w:r>
-        <w:t xml:space="preserve">De acordo com a própria empresa, </w:t>
-      </w:r>
-      <w:proofErr w:type="spellStart"/>
-      <w:r>
-        <w:t>T</w:t>
-      </w:r>
-      <w:r>
-        <w:t>rello</w:t>
-      </w:r>
-      <w:proofErr w:type="spellEnd"/>
-      <w:r>
-        <w:t xml:space="preserve"> é uma ferramenta de colaboração que organiza seus projetos em quadros. De relance, </w:t>
-      </w:r>
-      <w:proofErr w:type="spellStart"/>
-      <w:r>
-        <w:t>Trello</w:t>
-      </w:r>
-      <w:proofErr w:type="spellEnd"/>
-      <w:r>
-        <w:t xml:space="preserve"> informa o que está sendo trabalhado, quem está trabalhando em quê, e onde algo está em um processo.</w:t>
+        <w:t>De acordo com a própria empresa, T</w:t>
+      </w:r>
+      <w:r>
+        <w:t>rello é uma ferramenta de colaboração que organiza seus projetos em quadros. De relance, Trello informa o que está sendo trabalhado, quem está trabalhando em quê, e onde algo está em um processo.</w:t>
       </w:r>
     </w:p>
     <w:p>
@@ -8033,30 +6483,17 @@
         <w:t xml:space="preserve"> foi construído a partir de uma estrutura MVC </w:t>
       </w:r>
       <w:r>
-        <w:t>(</w:t>
-      </w:r>
-      <w:proofErr w:type="spellStart"/>
-      <w:r>
-        <w:t>Model-View-Controller</w:t>
-      </w:r>
-      <w:proofErr w:type="spellEnd"/>
-      <w:r>
-        <w:t>)</w:t>
+        <w:t>(Model-View-Controller)</w:t>
       </w:r>
       <w:r>
         <w:t xml:space="preserve"> com auxílio de frameworks e outras ferramentas, e </w:t>
       </w:r>
       <w:r>
-        <w:t xml:space="preserve">leva nome de: </w:t>
-      </w:r>
-      <w:proofErr w:type="spellStart"/>
-      <w:r>
-        <w:t>Va</w:t>
+        <w:t>leva nome de: Va</w:t>
       </w:r>
       <w:r>
         <w:t>protec</w:t>
       </w:r>
-      <w:proofErr w:type="spellEnd"/>
       <w:r>
         <w:t>: Carteira de Vacina</w:t>
       </w:r>
@@ -8075,13 +6512,8 @@
         <w:spacing w:after="120" w:line="360" w:lineRule="auto"/>
         <w:jc w:val="both"/>
       </w:pPr>
-      <w:proofErr w:type="spellStart"/>
-      <w:r>
-        <w:t>Vaprotec</w:t>
-      </w:r>
-      <w:proofErr w:type="spellEnd"/>
-      <w:r>
-        <w:t xml:space="preserve"> tem como intenção facilitar a relação do usuário com seu documento, e sugerir mudanças no sistema atual, assim, num futuro próximo trazendo benefícios.</w:t>
+      <w:r>
+        <w:t>Vaprotec tem como intenção facilitar a relação do usuário com seu documento, e sugerir mudanças no sistema atual, assim, num futuro próximo trazendo benefícios.</w:t>
       </w:r>
     </w:p>
     <w:p/>
@@ -8981,23 +7413,7 @@
         <w:t>&lt;</w:t>
       </w:r>
       <w:r>
-        <w:t>https://bvsms.saude.gov.br/</w:t>
-      </w:r>
-      <w:proofErr w:type="spellStart"/>
-      <w:r>
-        <w:t>bvs</w:t>
-      </w:r>
-      <w:proofErr w:type="spellEnd"/>
-      <w:r>
-        <w:t>/</w:t>
-      </w:r>
-      <w:proofErr w:type="spellStart"/>
-      <w:r>
-        <w:t>publicacoes</w:t>
-      </w:r>
-      <w:proofErr w:type="spellEnd"/>
-      <w:r>
-        <w:t>/cart_vac.pdf</w:t>
+        <w:t>https://bvsms.saude.gov.br/bvs/publicacoes/cart_vac.pdf</w:t>
       </w:r>
       <w:r>
         <w:t>&gt;. Acesso em 16 mai. 2021.</w:t>
@@ -9012,7 +7428,6 @@
       <w:pPr>
         <w:spacing w:after="100" w:line="240" w:lineRule="auto"/>
       </w:pPr>
-      <w:proofErr w:type="spellStart"/>
       <w:r>
         <w:rPr>
           <w:b/>
@@ -9020,25 +7435,137 @@
         </w:rPr>
         <w:t>Bootstrap</w:t>
       </w:r>
-      <w:proofErr w:type="spellEnd"/>
+      <w:r>
+        <w:t>. DevMedia. Diponível em</w:t>
+      </w:r>
+    </w:p>
+    <w:p>
+      <w:pPr>
+        <w:spacing w:after="100" w:line="240" w:lineRule="auto"/>
+      </w:pPr>
+      <w:r>
+        <w:t>&lt;</w:t>
+      </w:r>
+      <w:r>
+        <w:t>https://www.devmedia.com.br/guia/bootstrap/38150#:~:text=Introdu%C3%A7%C3%A3o,aos%20diferentes%20tamanhos%20de%20tela.&gt;.</w:t>
+      </w:r>
+      <w:r>
+        <w:t xml:space="preserve"> Acesso em 17 mai. 2021.</w:t>
+      </w:r>
+    </w:p>
+    <w:p>
+      <w:pPr>
+        <w:spacing w:line="240" w:lineRule="auto"/>
+      </w:pPr>
+    </w:p>
+    <w:p>
+      <w:pPr>
+        <w:spacing w:after="100" w:line="240" w:lineRule="auto"/>
+      </w:pPr>
+      <w:r>
+        <w:rPr>
+          <w:b/>
+          <w:bCs/>
+        </w:rPr>
+        <w:t>CSS</w:t>
+      </w:r>
       <w:r>
         <w:t xml:space="preserve">. </w:t>
       </w:r>
-      <w:proofErr w:type="spellStart"/>
+      <w:r>
+        <w:t>Developer Mozilla</w:t>
+      </w:r>
+      <w:r>
+        <w:t>. Disponível em</w:t>
+      </w:r>
+    </w:p>
+    <w:p>
+      <w:pPr>
+        <w:spacing w:after="100" w:line="240" w:lineRule="auto"/>
+      </w:pPr>
+      <w:r>
+        <w:t>&lt;https://developer</w:t>
+      </w:r>
+      <w:r>
+        <w:t>.mozilla.org/pt-BR/docs/Web/CSS</w:t>
+      </w:r>
+      <w:r>
+        <w:t>&gt;. Acesso em 16 mai. 2021.</w:t>
+      </w:r>
+    </w:p>
+    <w:p>
+      <w:pPr>
+        <w:spacing w:line="240" w:lineRule="auto"/>
+      </w:pPr>
+    </w:p>
+    <w:p>
+      <w:pPr>
+        <w:spacing w:after="100" w:line="240" w:lineRule="auto"/>
+      </w:pPr>
+      <w:r>
+        <w:t xml:space="preserve">DIONISIO, Edson José. </w:t>
+      </w:r>
+      <w:r>
+        <w:rPr>
+          <w:b/>
+          <w:bCs/>
+        </w:rPr>
+        <w:t>Introdução ao Visual Studio Code</w:t>
+      </w:r>
+      <w:r>
+        <w:t xml:space="preserve">, </w:t>
+      </w:r>
       <w:r>
         <w:t>DevMedia</w:t>
       </w:r>
-      <w:proofErr w:type="spellEnd"/>
+      <w:r>
+        <w:t>,</w:t>
+      </w:r>
+      <w:r>
+        <w:t xml:space="preserve"> </w:t>
+      </w:r>
+      <w:r>
+        <w:t>Pernambuco, 2016. Disponível em</w:t>
+      </w:r>
+    </w:p>
+    <w:p>
+      <w:pPr>
+        <w:spacing w:after="100" w:line="240" w:lineRule="auto"/>
+      </w:pPr>
+      <w:r>
+        <w:t>&lt;</w:t>
+      </w:r>
+      <w:r>
+        <w:t>https://www.devmedia.com.br/introducao-ao-visual-studio-code/34418</w:t>
+      </w:r>
+      <w:r>
+        <w:t>&gt;. Acesso em 16 mai. 2021.</w:t>
+      </w:r>
+    </w:p>
+    <w:p>
+      <w:pPr>
+        <w:spacing w:line="240" w:lineRule="auto"/>
+      </w:pPr>
+    </w:p>
+    <w:p>
+      <w:pPr>
+        <w:spacing w:after="100" w:line="240" w:lineRule="auto"/>
+      </w:pPr>
+      <w:r>
+        <w:rPr>
+          <w:b/>
+          <w:bCs/>
+        </w:rPr>
+        <w:t>Draw.io Diagrams</w:t>
+      </w:r>
       <w:r>
         <w:t xml:space="preserve">. </w:t>
       </w:r>
-      <w:proofErr w:type="spellStart"/>
-      <w:r>
-        <w:t>Diponível</w:t>
-      </w:r>
-      <w:proofErr w:type="spellEnd"/>
-      <w:r>
-        <w:t xml:space="preserve"> em</w:t>
+      <w:r>
+        <w:t>Microsoft</w:t>
+      </w:r>
+      <w:r>
+        <w:t>. Disponível em</w:t>
       </w:r>
     </w:p>
     <w:p>
@@ -9049,10 +7576,16 @@
         <w:t>&lt;</w:t>
       </w:r>
       <w:r>
-        <w:t>https://www.devmedia.com.br/guia/bootstrap/38150#:~:text=Introdu%C3%A7%C3%A3o,aos%20diferentes%20tamanhos%20de%20tela.&gt;.</w:t>
-      </w:r>
-      <w:r>
-        <w:t xml:space="preserve"> Acesso em 17 mai. 2021.</w:t>
+        <w:t>https://www.microsoft.com/en-us/p/drawio</w:t>
+      </w:r>
+      <w:r>
+        <w:t xml:space="preserve"> </w:t>
+      </w:r>
+      <w:r>
+        <w:t>diagrams/9mvvszk43qqw?activetab=pivot:overviewtab</w:t>
+      </w:r>
+      <w:r>
+        <w:t>&gt;. Acesso em 16 mai. 2021.</w:t>
       </w:r>
     </w:p>
     <w:p>
@@ -9069,18 +7602,13 @@
           <w:b/>
           <w:bCs/>
         </w:rPr>
-        <w:t>CSS</w:t>
+        <w:t>HTML: Linguagem de Marcação de Hipertexto</w:t>
       </w:r>
       <w:r>
         <w:t xml:space="preserve">. </w:t>
       </w:r>
-      <w:proofErr w:type="spellStart"/>
-      <w:r>
-        <w:t>Developer</w:t>
-      </w:r>
-      <w:proofErr w:type="spellEnd"/>
-      <w:r>
-        <w:t xml:space="preserve"> Mozilla</w:t>
+      <w:r>
+        <w:t>Developer Mozilla</w:t>
       </w:r>
       <w:r>
         <w:t>. Disponível em</w:t>
@@ -9091,26 +7619,10 @@
         <w:spacing w:after="100" w:line="240" w:lineRule="auto"/>
       </w:pPr>
       <w:r>
-        <w:t>&lt;https://developer</w:t>
-      </w:r>
-      <w:r>
-        <w:t>.mozilla.org/</w:t>
-      </w:r>
-      <w:proofErr w:type="spellStart"/>
-      <w:r>
-        <w:t>pt</w:t>
-      </w:r>
-      <w:proofErr w:type="spellEnd"/>
-      <w:r>
-        <w:t>-BR/</w:t>
-      </w:r>
-      <w:proofErr w:type="spellStart"/>
-      <w:r>
-        <w:t>docs</w:t>
-      </w:r>
-      <w:proofErr w:type="spellEnd"/>
-      <w:r>
-        <w:t>/Web/CSS</w:t>
+        <w:t>&lt;</w:t>
+      </w:r>
+      <w:r>
+        <w:t>https://developer.mozilla.org/pt-BR/docs/Web/HTML</w:t>
       </w:r>
       <w:r>
         <w:t>&gt;. Acesso em 16 mai. 2021.</w:t>
@@ -9126,40 +7638,323 @@
         <w:spacing w:after="100" w:line="240" w:lineRule="auto"/>
       </w:pPr>
       <w:r>
-        <w:t xml:space="preserve">DIONISIO, Edson José. </w:t>
-      </w:r>
-      <w:r>
-        <w:rPr>
-          <w:b/>
-          <w:bCs/>
-        </w:rPr>
-        <w:t xml:space="preserve">Introdução ao Visual Studio </w:t>
-      </w:r>
-      <w:proofErr w:type="spellStart"/>
-      <w:r>
-        <w:rPr>
-          <w:b/>
-          <w:bCs/>
-        </w:rPr>
-        <w:t>Code</w:t>
-      </w:r>
-      <w:proofErr w:type="spellEnd"/>
+        <w:t xml:space="preserve">INTERATIVA, Sirius. </w:t>
+      </w:r>
+      <w:r>
+        <w:rPr>
+          <w:b/>
+          <w:bCs/>
+        </w:rPr>
+        <w:t>Figma: uma nova ferramenta para design de interface que está ganhando o mercado</w:t>
+      </w:r>
+      <w:r>
+        <w:t xml:space="preserve">. </w:t>
+      </w:r>
+      <w:r>
+        <w:t>Medium</w:t>
+      </w:r>
+      <w:r>
+        <w:t>, 9 jan. 2019. Disponível em</w:t>
+      </w:r>
+    </w:p>
+    <w:p>
+      <w:pPr>
+        <w:spacing w:after="100" w:line="240" w:lineRule="auto"/>
+      </w:pPr>
+      <w:r>
+        <w:t>&lt;</w:t>
+      </w:r>
+      <w:r>
+        <w:t>https://medium.com/@Sirius_/figma-uma-nova-ferramenta-para-design-de</w:t>
+      </w:r>
+      <w:r>
+        <w:t xml:space="preserve"> </w:t>
+      </w:r>
+      <w:r>
+        <w:t>interface-que-est%C3%A1-ganhando-o-mercado-sirius-interativa-2e78e0905b44</w:t>
+      </w:r>
+      <w:r>
+        <w:t>&gt;. Acesso em 16 mai. 2021.</w:t>
+      </w:r>
+    </w:p>
+    <w:p>
+      <w:pPr>
+        <w:spacing w:after="100" w:line="240" w:lineRule="auto"/>
+      </w:pPr>
+    </w:p>
+    <w:p>
+      <w:pPr>
+        <w:spacing w:after="100" w:line="240" w:lineRule="auto"/>
+      </w:pPr>
+      <w:r>
+        <w:rPr>
+          <w:b/>
+          <w:bCs/>
+        </w:rPr>
+        <w:t>JavaScript</w:t>
+      </w:r>
+      <w:r>
+        <w:t xml:space="preserve">. </w:t>
+      </w:r>
+      <w:r>
+        <w:t>Developer Mozilla</w:t>
+      </w:r>
+      <w:r>
+        <w:t>. Disponível em</w:t>
+      </w:r>
+    </w:p>
+    <w:p>
+      <w:pPr>
+        <w:spacing w:after="100" w:line="240" w:lineRule="auto"/>
+      </w:pPr>
+      <w:r>
+        <w:t>&lt;</w:t>
+      </w:r>
+      <w:r>
+        <w:t>https://developer.mozilla.org/pt-BR/docs/Web/JavaScript</w:t>
+      </w:r>
+      <w:r>
+        <w:t>&gt;. Acesso em 16 mai. 2021.</w:t>
+      </w:r>
+    </w:p>
+    <w:p>
+      <w:pPr>
+        <w:spacing w:line="240" w:lineRule="auto"/>
+      </w:pPr>
+    </w:p>
+    <w:p>
+      <w:pPr>
+        <w:spacing w:after="100" w:line="240" w:lineRule="auto"/>
+      </w:pPr>
+      <w:r>
+        <w:t xml:space="preserve">OLIVEIRA, Monique. </w:t>
+      </w:r>
+      <w:r>
+        <w:rPr>
+          <w:b/>
+          <w:bCs/>
+        </w:rPr>
+        <w:t>‘Perdi a carteirinha de vacinação, e agora?’ G1 responde dúvidas sobre vacinas</w:t>
+      </w:r>
+      <w:r>
+        <w:t xml:space="preserve">. </w:t>
+      </w:r>
+      <w:r>
+        <w:t>G1</w:t>
+      </w:r>
+      <w:r>
+        <w:t>, São Paulo, 11 jul. 2018. Disponível em</w:t>
+      </w:r>
+    </w:p>
+    <w:p>
+      <w:pPr>
+        <w:spacing w:after="100" w:line="240" w:lineRule="auto"/>
+      </w:pPr>
+      <w:r>
+        <w:t>&lt;</w:t>
+      </w:r>
+      <w:r>
+        <w:t>https://g1.globo.com/bemestar/noticia/perdi-a-carteirinha-de-vacinacao-e-agora-g1-responde-duvidas-sobre-vacinas.ghtml</w:t>
+      </w:r>
+      <w:r>
+        <w:t>&gt;. Acesso em 16 mai. 2021.</w:t>
+      </w:r>
+    </w:p>
+    <w:p>
+      <w:pPr>
+        <w:spacing w:line="240" w:lineRule="auto"/>
+      </w:pPr>
+    </w:p>
+    <w:p>
+      <w:pPr>
+        <w:spacing w:after="100" w:line="240" w:lineRule="auto"/>
+      </w:pPr>
+      <w:r>
+        <w:rPr>
+          <w:b/>
+          <w:bCs/>
+        </w:rPr>
+        <w:t>O que é o PHP?</w:t>
+      </w:r>
+      <w:r>
+        <w:t xml:space="preserve">. </w:t>
+      </w:r>
+      <w:r>
+        <w:t>PHP</w:t>
+      </w:r>
+      <w:r>
+        <w:t>. Disponível em</w:t>
+      </w:r>
+    </w:p>
+    <w:p>
+      <w:pPr>
+        <w:spacing w:after="100" w:line="240" w:lineRule="auto"/>
+      </w:pPr>
+      <w:r>
+        <w:t>&lt;</w:t>
+      </w:r>
+      <w:r>
+        <w:t>https://www.php.net/manual/pt_BR/intro-whatis.php</w:t>
+      </w:r>
+      <w:r>
+        <w:t>&gt;. Acesso em 16 mai. 2021.</w:t>
+      </w:r>
+    </w:p>
+    <w:p>
+      <w:pPr>
+        <w:spacing w:line="240" w:lineRule="auto"/>
+      </w:pPr>
+    </w:p>
+    <w:p>
+      <w:pPr>
+        <w:spacing w:after="100" w:line="240" w:lineRule="auto"/>
+      </w:pPr>
+      <w:r>
+        <w:rPr>
+          <w:b/>
+          <w:bCs/>
+        </w:rPr>
+        <w:t>O que é o PostgreSQL?</w:t>
+      </w:r>
+      <w:r>
+        <w:t xml:space="preserve">. </w:t>
+      </w:r>
+      <w:r>
+        <w:rPr>
+          <w:b/>
+          <w:bCs/>
+        </w:rPr>
+        <w:t>PostgreSQL</w:t>
+      </w:r>
+      <w:r>
+        <w:t>. Disponível em</w:t>
+      </w:r>
+    </w:p>
+    <w:p>
+      <w:pPr>
+        <w:spacing w:after="100" w:line="240" w:lineRule="auto"/>
+      </w:pPr>
+      <w:r>
+        <w:t>&lt;</w:t>
+      </w:r>
+      <w:r>
+        <w:t>http://pgdocptbr.sourceforge.net/pg82/intro-whatis.html</w:t>
+      </w:r>
+      <w:r>
+        <w:t>&gt;. Acesso em 16 mai. 2021.</w:t>
+      </w:r>
+    </w:p>
+    <w:p>
+      <w:pPr>
+        <w:spacing w:line="240" w:lineRule="auto"/>
+      </w:pPr>
+    </w:p>
+    <w:p>
+      <w:pPr>
+        <w:spacing w:after="100" w:line="240" w:lineRule="auto"/>
+      </w:pPr>
+      <w:r>
+        <w:rPr>
+          <w:b/>
+          <w:bCs/>
+        </w:rPr>
+        <w:t>O que é Trello?</w:t>
+      </w:r>
+      <w:r>
+        <w:t>.</w:t>
+      </w:r>
+      <w:r>
+        <w:rPr>
+          <w:b/>
+          <w:bCs/>
+        </w:rPr>
+        <w:t xml:space="preserve"> </w:t>
+      </w:r>
+      <w:r>
+        <w:t>Trello</w:t>
+      </w:r>
+      <w:r>
+        <w:t>. Disponível em</w:t>
+      </w:r>
+    </w:p>
+    <w:p>
+      <w:pPr>
+        <w:spacing w:after="100" w:line="240" w:lineRule="auto"/>
+      </w:pPr>
+      <w:r>
+        <w:t>&lt;</w:t>
+      </w:r>
+      <w:r>
+        <w:t>https://trello.com/c/Bbpc1cRl/2-o-que-%C3%A9-trello</w:t>
+      </w:r>
+      <w:r>
+        <w:t>&gt;. Acesso em 16 mai. 2021.</w:t>
+      </w:r>
+    </w:p>
+    <w:p>
+      <w:pPr>
+        <w:spacing w:line="240" w:lineRule="auto"/>
+      </w:pPr>
+    </w:p>
+    <w:p>
+      <w:pPr>
+        <w:spacing w:after="100" w:line="240" w:lineRule="auto"/>
+      </w:pPr>
+      <w:r>
+        <w:t xml:space="preserve">SESA. </w:t>
+      </w:r>
+      <w:r>
+        <w:rPr>
+          <w:b/>
+          <w:bCs/>
+        </w:rPr>
+        <w:t>Secretaria da Saúde Governo Estado do Ceará</w:t>
+      </w:r>
+      <w:r>
+        <w:t>. Disponível em</w:t>
+      </w:r>
+    </w:p>
+    <w:p>
+      <w:pPr>
+        <w:spacing w:after="100" w:line="240" w:lineRule="auto"/>
+      </w:pPr>
+      <w:r>
+        <w:t>&lt;</w:t>
+      </w:r>
+      <w:r>
+        <w:t>https://www.saude.ce.gov.br/ultimas-noticias-2/fique-por-dentro/calendario-de-vacinacao/</w:t>
+      </w:r>
+      <w:r>
+        <w:t>&gt;. Acesso em 16 mai. 2021.</w:t>
+      </w:r>
+    </w:p>
+    <w:p>
+      <w:pPr>
+        <w:spacing w:line="240" w:lineRule="auto"/>
+      </w:pPr>
+    </w:p>
+    <w:p>
+      <w:pPr>
+        <w:spacing w:after="100" w:line="240" w:lineRule="auto"/>
+      </w:pPr>
+      <w:r>
+        <w:t xml:space="preserve">SILVA, Wendell Adriel Luiz. </w:t>
+      </w:r>
+      <w:r>
+        <w:rPr>
+          <w:b/>
+          <w:bCs/>
+        </w:rPr>
+        <w:t>Laravel Tutorial</w:t>
+      </w:r>
       <w:r>
         <w:t xml:space="preserve">, </w:t>
       </w:r>
-      <w:proofErr w:type="spellStart"/>
       <w:r>
         <w:t>DevMedia</w:t>
       </w:r>
-      <w:proofErr w:type="spellEnd"/>
-      <w:r>
-        <w:t>,</w:t>
-      </w:r>
-      <w:r>
-        <w:t xml:space="preserve"> </w:t>
-      </w:r>
-      <w:r>
-        <w:t>Pernambuco, 2016. Disponível em</w:t>
+      <w:r>
+        <w:t>, Brasília, 2015. Disponível em</w:t>
       </w:r>
     </w:p>
     <w:p>
@@ -9170,599 +7965,7 @@
         <w:t>&lt;</w:t>
       </w:r>
       <w:r>
-        <w:t>https://www.devmedia.com.br/introducao-ao-visual-studio-code/34418</w:t>
-      </w:r>
-      <w:r>
-        <w:t>&gt;. Acesso em 16 mai. 2021.</w:t>
-      </w:r>
-    </w:p>
-    <w:p>
-      <w:pPr>
-        <w:spacing w:line="240" w:lineRule="auto"/>
-      </w:pPr>
-    </w:p>
-    <w:p>
-      <w:pPr>
-        <w:spacing w:after="100" w:line="240" w:lineRule="auto"/>
-      </w:pPr>
-      <w:r>
-        <w:rPr>
-          <w:b/>
-          <w:bCs/>
-        </w:rPr>
-        <w:t xml:space="preserve">Draw.io </w:t>
-      </w:r>
-      <w:proofErr w:type="spellStart"/>
-      <w:r>
-        <w:rPr>
-          <w:b/>
-          <w:bCs/>
-        </w:rPr>
-        <w:t>Diagrams</w:t>
-      </w:r>
-      <w:proofErr w:type="spellEnd"/>
-      <w:r>
-        <w:t xml:space="preserve">. </w:t>
-      </w:r>
-      <w:r>
-        <w:t>Microsoft</w:t>
-      </w:r>
-      <w:r>
-        <w:t>. Disponível em</w:t>
-      </w:r>
-    </w:p>
-    <w:p>
-      <w:pPr>
-        <w:spacing w:after="100" w:line="240" w:lineRule="auto"/>
-      </w:pPr>
-      <w:r>
-        <w:t>&lt;</w:t>
-      </w:r>
-      <w:r>
-        <w:t>https://www.microsoft.com/en-us/p/drawio</w:t>
-      </w:r>
-      <w:r>
-        <w:t xml:space="preserve"> </w:t>
-      </w:r>
-      <w:proofErr w:type="spellStart"/>
-      <w:r>
-        <w:t>diagrams</w:t>
-      </w:r>
-      <w:proofErr w:type="spellEnd"/>
-      <w:r>
-        <w:t>/9mvvszk43qqw?activetab=</w:t>
-      </w:r>
-      <w:proofErr w:type="spellStart"/>
-      <w:r>
-        <w:t>pivot:overviewtab</w:t>
-      </w:r>
-      <w:proofErr w:type="spellEnd"/>
-      <w:r>
-        <w:t>&gt;. Acesso em 16 mai. 2021.</w:t>
-      </w:r>
-    </w:p>
-    <w:p>
-      <w:pPr>
-        <w:spacing w:line="240" w:lineRule="auto"/>
-      </w:pPr>
-    </w:p>
-    <w:p>
-      <w:pPr>
-        <w:spacing w:after="100" w:line="240" w:lineRule="auto"/>
-      </w:pPr>
-      <w:r>
-        <w:rPr>
-          <w:b/>
-          <w:bCs/>
-        </w:rPr>
-        <w:t>HTML: Linguagem de Marcação de Hipertexto</w:t>
-      </w:r>
-      <w:r>
-        <w:t xml:space="preserve">. </w:t>
-      </w:r>
-      <w:proofErr w:type="spellStart"/>
-      <w:r>
-        <w:t>Developer</w:t>
-      </w:r>
-      <w:proofErr w:type="spellEnd"/>
-      <w:r>
-        <w:t xml:space="preserve"> Mozilla</w:t>
-      </w:r>
-      <w:r>
-        <w:t>. Disponível em</w:t>
-      </w:r>
-    </w:p>
-    <w:p>
-      <w:pPr>
-        <w:spacing w:after="100" w:line="240" w:lineRule="auto"/>
-      </w:pPr>
-      <w:r>
-        <w:t>&lt;</w:t>
-      </w:r>
-      <w:r>
-        <w:t>https://developer.mozilla.org/</w:t>
-      </w:r>
-      <w:proofErr w:type="spellStart"/>
-      <w:r>
-        <w:t>pt</w:t>
-      </w:r>
-      <w:proofErr w:type="spellEnd"/>
-      <w:r>
-        <w:t>-BR/</w:t>
-      </w:r>
-      <w:proofErr w:type="spellStart"/>
-      <w:r>
-        <w:t>docs</w:t>
-      </w:r>
-      <w:proofErr w:type="spellEnd"/>
-      <w:r>
-        <w:t>/Web/HTML</w:t>
-      </w:r>
-      <w:r>
-        <w:t>&gt;. Acesso em 16 mai. 2021.</w:t>
-      </w:r>
-    </w:p>
-    <w:p>
-      <w:pPr>
-        <w:spacing w:line="240" w:lineRule="auto"/>
-      </w:pPr>
-    </w:p>
-    <w:p>
-      <w:pPr>
-        <w:spacing w:after="100" w:line="240" w:lineRule="auto"/>
-      </w:pPr>
-      <w:r>
-        <w:t xml:space="preserve">INTERATIVA, Sirius. </w:t>
-      </w:r>
-      <w:proofErr w:type="spellStart"/>
-      <w:r>
-        <w:rPr>
-          <w:b/>
-          <w:bCs/>
-        </w:rPr>
-        <w:t>Figma</w:t>
-      </w:r>
-      <w:proofErr w:type="spellEnd"/>
-      <w:r>
-        <w:rPr>
-          <w:b/>
-          <w:bCs/>
-        </w:rPr>
-        <w:t>: uma nova ferramenta para design de interface que está ganhando o mercado</w:t>
-      </w:r>
-      <w:r>
-        <w:t xml:space="preserve">. </w:t>
-      </w:r>
-      <w:proofErr w:type="spellStart"/>
-      <w:r>
-        <w:t>Medium</w:t>
-      </w:r>
-      <w:proofErr w:type="spellEnd"/>
-      <w:r>
-        <w:t>, 9 jan. 2019. Disponível em</w:t>
-      </w:r>
-    </w:p>
-    <w:p>
-      <w:pPr>
-        <w:spacing w:after="100" w:line="240" w:lineRule="auto"/>
-      </w:pPr>
-      <w:r>
-        <w:t>&lt;</w:t>
-      </w:r>
-      <w:r>
-        <w:t>https://medium.com/@Sirius_/figma-uma-nova-ferramenta-para-design-de</w:t>
-      </w:r>
-      <w:r>
-        <w:t xml:space="preserve"> </w:t>
-      </w:r>
-      <w:r>
-        <w:t>interface-que-est%C3%A1-ganhando-o-mercado-sirius-interativa-2e78e0905b44</w:t>
-      </w:r>
-      <w:r>
-        <w:t>&gt;. Acesso em 16 mai. 2021.</w:t>
-      </w:r>
-    </w:p>
-    <w:p>
-      <w:pPr>
-        <w:spacing w:after="100" w:line="240" w:lineRule="auto"/>
-      </w:pPr>
-    </w:p>
-    <w:p>
-      <w:pPr>
-        <w:spacing w:after="100" w:line="240" w:lineRule="auto"/>
-      </w:pPr>
-      <w:proofErr w:type="spellStart"/>
-      <w:r>
-        <w:rPr>
-          <w:b/>
-          <w:bCs/>
-        </w:rPr>
-        <w:t>JavaScript</w:t>
-      </w:r>
-      <w:proofErr w:type="spellEnd"/>
-      <w:r>
-        <w:t xml:space="preserve">. </w:t>
-      </w:r>
-      <w:proofErr w:type="spellStart"/>
-      <w:r>
-        <w:t>Developer</w:t>
-      </w:r>
-      <w:proofErr w:type="spellEnd"/>
-      <w:r>
-        <w:t xml:space="preserve"> Mozilla</w:t>
-      </w:r>
-      <w:r>
-        <w:t>. Disponível em</w:t>
-      </w:r>
-    </w:p>
-    <w:p>
-      <w:pPr>
-        <w:spacing w:after="100" w:line="240" w:lineRule="auto"/>
-      </w:pPr>
-      <w:r>
-        <w:t>&lt;</w:t>
-      </w:r>
-      <w:r>
-        <w:t>https://developer.mozilla.org/</w:t>
-      </w:r>
-      <w:proofErr w:type="spellStart"/>
-      <w:r>
-        <w:t>pt</w:t>
-      </w:r>
-      <w:proofErr w:type="spellEnd"/>
-      <w:r>
-        <w:t>-BR/</w:t>
-      </w:r>
-      <w:proofErr w:type="spellStart"/>
-      <w:r>
-        <w:t>docs</w:t>
-      </w:r>
-      <w:proofErr w:type="spellEnd"/>
-      <w:r>
-        <w:t>/Web/</w:t>
-      </w:r>
-      <w:proofErr w:type="spellStart"/>
-      <w:r>
-        <w:t>JavaScript</w:t>
-      </w:r>
-      <w:proofErr w:type="spellEnd"/>
-      <w:r>
-        <w:t>&gt;. Acesso em 16 mai. 2021.</w:t>
-      </w:r>
-    </w:p>
-    <w:p>
-      <w:pPr>
-        <w:spacing w:line="240" w:lineRule="auto"/>
-      </w:pPr>
-    </w:p>
-    <w:p>
-      <w:pPr>
-        <w:spacing w:after="100" w:line="240" w:lineRule="auto"/>
-      </w:pPr>
-      <w:r>
-        <w:t xml:space="preserve">OLIVEIRA, Monique. </w:t>
-      </w:r>
-      <w:r>
-        <w:rPr>
-          <w:b/>
-          <w:bCs/>
-        </w:rPr>
-        <w:t>‘Perdi a carteirinha de vacinação, e agora?’ G1 responde dúvidas sobre vacinas</w:t>
-      </w:r>
-      <w:r>
-        <w:t xml:space="preserve">. </w:t>
-      </w:r>
-      <w:r>
-        <w:t>G1</w:t>
-      </w:r>
-      <w:r>
-        <w:t>, São Paulo, 11 jul. 2018. Disponível em</w:t>
-      </w:r>
-    </w:p>
-    <w:p>
-      <w:pPr>
-        <w:spacing w:after="100" w:line="240" w:lineRule="auto"/>
-      </w:pPr>
-      <w:r>
-        <w:t>&lt;</w:t>
-      </w:r>
-      <w:r>
-        <w:t>https://g1.globo.com/bemestar/noticia/perdi-a-carteirinha-de-vacinacao-e-agora-g1-responde-duvidas-sobre-vacinas.ghtml</w:t>
-      </w:r>
-      <w:r>
-        <w:t>&gt;. Acesso em 16 mai. 2021.</w:t>
-      </w:r>
-    </w:p>
-    <w:p>
-      <w:pPr>
-        <w:spacing w:line="240" w:lineRule="auto"/>
-      </w:pPr>
-    </w:p>
-    <w:p>
-      <w:pPr>
-        <w:spacing w:after="100" w:line="240" w:lineRule="auto"/>
-      </w:pPr>
-      <w:r>
-        <w:rPr>
-          <w:b/>
-          <w:bCs/>
-        </w:rPr>
-        <w:t xml:space="preserve">O que é o </w:t>
-      </w:r>
-      <w:proofErr w:type="gramStart"/>
-      <w:r>
-        <w:rPr>
-          <w:b/>
-          <w:bCs/>
-        </w:rPr>
-        <w:t>PHP?</w:t>
-      </w:r>
-      <w:r>
-        <w:t>.</w:t>
-      </w:r>
-      <w:proofErr w:type="gramEnd"/>
-      <w:r>
-        <w:t xml:space="preserve"> </w:t>
-      </w:r>
-      <w:r>
-        <w:t>PHP</w:t>
-      </w:r>
-      <w:r>
-        <w:t>. Disponível em</w:t>
-      </w:r>
-    </w:p>
-    <w:p>
-      <w:pPr>
-        <w:spacing w:after="100" w:line="240" w:lineRule="auto"/>
-      </w:pPr>
-      <w:r>
-        <w:t>&lt;</w:t>
-      </w:r>
-      <w:r>
-        <w:t>https://www.php.net/manual/</w:t>
-      </w:r>
-      <w:proofErr w:type="spellStart"/>
-      <w:r>
-        <w:t>pt_BR</w:t>
-      </w:r>
-      <w:proofErr w:type="spellEnd"/>
-      <w:r>
-        <w:t>/</w:t>
-      </w:r>
-      <w:proofErr w:type="spellStart"/>
-      <w:r>
-        <w:t>intro-whatis.php</w:t>
-      </w:r>
-      <w:proofErr w:type="spellEnd"/>
-      <w:r>
-        <w:t>&gt;. Acesso em 16 mai. 2021.</w:t>
-      </w:r>
-    </w:p>
-    <w:p>
-      <w:pPr>
-        <w:spacing w:line="240" w:lineRule="auto"/>
-      </w:pPr>
-    </w:p>
-    <w:p>
-      <w:pPr>
-        <w:spacing w:after="100" w:line="240" w:lineRule="auto"/>
-      </w:pPr>
-      <w:r>
-        <w:rPr>
-          <w:b/>
-          <w:bCs/>
-        </w:rPr>
-        <w:t xml:space="preserve">O que é o </w:t>
-      </w:r>
-      <w:proofErr w:type="gramStart"/>
-      <w:r>
-        <w:rPr>
-          <w:b/>
-          <w:bCs/>
-        </w:rPr>
-        <w:t>PostgreSQL?</w:t>
-      </w:r>
-      <w:r>
-        <w:t>.</w:t>
-      </w:r>
-      <w:proofErr w:type="gramEnd"/>
-      <w:r>
-        <w:t xml:space="preserve"> </w:t>
-      </w:r>
-      <w:r>
-        <w:rPr>
-          <w:b/>
-          <w:bCs/>
-        </w:rPr>
-        <w:t>PostgreSQL</w:t>
-      </w:r>
-      <w:r>
-        <w:t>. Disponível em</w:t>
-      </w:r>
-    </w:p>
-    <w:p>
-      <w:pPr>
-        <w:spacing w:after="100" w:line="240" w:lineRule="auto"/>
-      </w:pPr>
-      <w:r>
-        <w:t>&lt;</w:t>
-      </w:r>
-      <w:r>
-        <w:t>http://pgdocptbr.sourceforge.net/pg82/intro-whatis.html</w:t>
-      </w:r>
-      <w:r>
-        <w:t>&gt;. Acesso em 16 mai. 2021.</w:t>
-      </w:r>
-    </w:p>
-    <w:p>
-      <w:pPr>
-        <w:spacing w:line="240" w:lineRule="auto"/>
-      </w:pPr>
-    </w:p>
-    <w:p>
-      <w:pPr>
-        <w:spacing w:after="100" w:line="240" w:lineRule="auto"/>
-      </w:pPr>
-      <w:r>
-        <w:rPr>
-          <w:b/>
-          <w:bCs/>
-        </w:rPr>
-        <w:t xml:space="preserve">O que é </w:t>
-      </w:r>
-      <w:proofErr w:type="spellStart"/>
-      <w:proofErr w:type="gramStart"/>
-      <w:r>
-        <w:rPr>
-          <w:b/>
-          <w:bCs/>
-        </w:rPr>
-        <w:t>Trello</w:t>
-      </w:r>
-      <w:proofErr w:type="spellEnd"/>
-      <w:r>
-        <w:rPr>
-          <w:b/>
-          <w:bCs/>
-        </w:rPr>
-        <w:t>?</w:t>
-      </w:r>
-      <w:r>
-        <w:t>.</w:t>
-      </w:r>
-      <w:proofErr w:type="gramEnd"/>
-      <w:r>
-        <w:rPr>
-          <w:b/>
-          <w:bCs/>
-        </w:rPr>
-        <w:t xml:space="preserve"> </w:t>
-      </w:r>
-      <w:proofErr w:type="spellStart"/>
-      <w:r>
-        <w:t>Trello</w:t>
-      </w:r>
-      <w:proofErr w:type="spellEnd"/>
-      <w:r>
-        <w:t>. Disponível em</w:t>
-      </w:r>
-    </w:p>
-    <w:p>
-      <w:pPr>
-        <w:spacing w:after="100" w:line="240" w:lineRule="auto"/>
-      </w:pPr>
-      <w:r>
-        <w:t>&lt;</w:t>
-      </w:r>
-      <w:r>
-        <w:t>https://trello.com/c/Bbpc1cRl/2-o-que-%C3%A9-trello</w:t>
-      </w:r>
-      <w:r>
-        <w:t>&gt;. Acesso em 16 mai. 2021.</w:t>
-      </w:r>
-    </w:p>
-    <w:p>
-      <w:pPr>
-        <w:spacing w:line="240" w:lineRule="auto"/>
-      </w:pPr>
-    </w:p>
-    <w:p>
-      <w:pPr>
-        <w:spacing w:after="100" w:line="240" w:lineRule="auto"/>
-      </w:pPr>
-      <w:r>
-        <w:t xml:space="preserve">SESA. </w:t>
-      </w:r>
-      <w:r>
-        <w:rPr>
-          <w:b/>
-          <w:bCs/>
-        </w:rPr>
-        <w:t>Secretaria da Saúde Governo Estado do Ceará</w:t>
-      </w:r>
-      <w:r>
-        <w:t>. Disponível em</w:t>
-      </w:r>
-    </w:p>
-    <w:p>
-      <w:pPr>
-        <w:spacing w:after="100" w:line="240" w:lineRule="auto"/>
-      </w:pPr>
-      <w:r>
-        <w:t>&lt;</w:t>
-      </w:r>
-      <w:r>
-        <w:t>https://www.saude.ce.gov.br/ultimas-noticias-2/fique-por-dentro/calendario-de-vacinacao/</w:t>
-      </w:r>
-      <w:r>
-        <w:t>&gt;. Acesso em 16 mai. 2021.</w:t>
-      </w:r>
-    </w:p>
-    <w:p>
-      <w:pPr>
-        <w:spacing w:line="240" w:lineRule="auto"/>
-      </w:pPr>
-    </w:p>
-    <w:p>
-      <w:pPr>
-        <w:spacing w:after="100" w:line="240" w:lineRule="auto"/>
-      </w:pPr>
-      <w:r>
-        <w:t xml:space="preserve">SILVA, Wendell </w:t>
-      </w:r>
-      <w:proofErr w:type="spellStart"/>
-      <w:r>
-        <w:t>Adriel</w:t>
-      </w:r>
-      <w:proofErr w:type="spellEnd"/>
-      <w:r>
-        <w:t xml:space="preserve"> Luiz. </w:t>
-      </w:r>
-      <w:proofErr w:type="spellStart"/>
-      <w:r>
-        <w:rPr>
-          <w:b/>
-          <w:bCs/>
-        </w:rPr>
-        <w:t>Laravel</w:t>
-      </w:r>
-      <w:proofErr w:type="spellEnd"/>
-      <w:r>
-        <w:rPr>
-          <w:b/>
-          <w:bCs/>
-        </w:rPr>
-        <w:t xml:space="preserve"> Tutorial</w:t>
-      </w:r>
-      <w:r>
-        <w:t xml:space="preserve">, </w:t>
-      </w:r>
-      <w:proofErr w:type="spellStart"/>
-      <w:r>
-        <w:t>DevMedia</w:t>
-      </w:r>
-      <w:proofErr w:type="spellEnd"/>
-      <w:r>
-        <w:t>, Brasília, 2015. Disponível em</w:t>
-      </w:r>
-    </w:p>
-    <w:p>
-      <w:pPr>
-        <w:spacing w:after="100" w:line="240" w:lineRule="auto"/>
-      </w:pPr>
-      <w:r>
-        <w:t>&lt;</w:t>
-      </w:r>
-      <w:r>
-        <w:t>https://www.devmedia.com.br/</w:t>
-      </w:r>
-      <w:proofErr w:type="spellStart"/>
-      <w:r>
-        <w:t>laravel</w:t>
-      </w:r>
-      <w:proofErr w:type="spellEnd"/>
-      <w:r>
-        <w:t>-tutorial/33173</w:t>
+        <w:t>https://www.devmedia.com.br/laravel-tutorial/33173</w:t>
       </w:r>
       <w:r>
         <w:t>&gt;. Acesso em 16 mai. 2021.</w:t>

</xml_diff>